<commit_message>
Adding the official docs.
</commit_message>
<xml_diff>
--- a/docs/Annotation_Dimitar_Dzhondzhorov.docx
+++ b/docs/Annotation_Dimitar_Dzhondzhorov.docx
@@ -1,6 +1,6 @@
 
 <file path=word/document.xml><?xml version="1.0" encoding="utf-8"?>
-<w:document xmlns:wpc="http://schemas.microsoft.com/office/word/2010/wordprocessingCanvas" xmlns:mc="http://schemas.openxmlformats.org/markup-compatibility/2006" xmlns:o="urn:schemas-microsoft-com:office:office" xmlns:r="http://schemas.openxmlformats.org/officeDocument/2006/relationships" xmlns:m="http://schemas.openxmlformats.org/officeDocument/2006/math" xmlns:v="urn:schemas-microsoft-com:vml" xmlns:wp14="http://schemas.microsoft.com/office/word/2010/wordprocessingDrawing" xmlns:wp="http://schemas.openxmlformats.org/drawingml/2006/wordprocessingDrawing" xmlns:w10="urn:schemas-microsoft-com:office:word" xmlns:w="http://schemas.openxmlformats.org/wordprocessingml/2006/main" xmlns:w14="http://schemas.microsoft.com/office/word/2010/wordml" xmlns:wpg="http://schemas.microsoft.com/office/word/2010/wordprocessingGroup" xmlns:wpi="http://schemas.microsoft.com/office/word/2010/wordprocessingInk" xmlns:wne="http://schemas.microsoft.com/office/word/2006/wordml" xmlns:wps="http://schemas.microsoft.com/office/word/2010/wordprocessingShape" mc:Ignorable="w14 wp14">
+<w:document xmlns:wpc="http://schemas.microsoft.com/office/word/2010/wordprocessingCanvas" xmlns:mc="http://schemas.openxmlformats.org/markup-compatibility/2006" xmlns:o="urn:schemas-microsoft-com:office:office" xmlns:r="http://schemas.openxmlformats.org/officeDocument/2006/relationships" xmlns:m="http://schemas.openxmlformats.org/officeDocument/2006/math" xmlns:v="urn:schemas-microsoft-com:vml" xmlns:wp14="http://schemas.microsoft.com/office/word/2010/wordprocessingDrawing" xmlns:wp="http://schemas.openxmlformats.org/drawingml/2006/wordprocessingDrawing" xmlns:w10="urn:schemas-microsoft-com:office:word" xmlns:w="http://schemas.openxmlformats.org/wordprocessingml/2006/main" xmlns:w14="http://schemas.microsoft.com/office/word/2010/wordml" xmlns:w15="http://schemas.microsoft.com/office/word/2012/wordml" xmlns:wpg="http://schemas.microsoft.com/office/word/2010/wordprocessingGroup" xmlns:wpi="http://schemas.microsoft.com/office/word/2010/wordprocessingInk" xmlns:wne="http://schemas.microsoft.com/office/word/2006/wordml" xmlns:wps="http://schemas.microsoft.com/office/word/2010/wordprocessingShape" mc:Ignorable="w14 w15 wp14">
   <w:body>
     <w:p>
       <w:pPr>
@@ -72,8 +72,20 @@
           <w:szCs w:val="24"/>
           <w:lang w:val="bg-BG"/>
         </w:rPr>
-        <w:t>Име на дипломанта: Димитър Петров Джонджоров</w:t>
-      </w:r>
+        <w:t xml:space="preserve">Име на дипломанта: Димитър Петров </w:t>
+      </w:r>
+      <w:proofErr w:type="spellStart"/>
+      <w:r>
+        <w:rPr>
+          <w:rFonts w:ascii="Times New Roman" w:hAnsi="Times New Roman"/>
+          <w:b/>
+          <w:sz w:val="24"/>
+          <w:szCs w:val="24"/>
+          <w:lang w:val="bg-BG"/>
+        </w:rPr>
+        <w:t>Джонджоров</w:t>
+      </w:r>
+      <w:proofErr w:type="spellEnd"/>
     </w:p>
     <w:p>
       <w:pPr>
@@ -144,7 +156,33 @@
           <w:szCs w:val="24"/>
           <w:lang w:val="bg-BG"/>
         </w:rPr>
-        <w:t xml:space="preserve">Софтуерна сигурност представлява част от дадено приложение, която отговаря за запазването на целостта и поверителността </w:t>
+        <w:t>Софтуерна сигурност представлява част от</w:t>
+      </w:r>
+      <w:r>
+        <w:rPr>
+          <w:rFonts w:ascii="Times New Roman" w:hAnsi="Times New Roman"/>
+          <w:sz w:val="24"/>
+          <w:szCs w:val="24"/>
+        </w:rPr>
+        <w:t xml:space="preserve"> </w:t>
+      </w:r>
+      <w:r>
+        <w:rPr>
+          <w:rFonts w:ascii="Times New Roman" w:hAnsi="Times New Roman"/>
+          <w:sz w:val="24"/>
+          <w:szCs w:val="24"/>
+          <w:lang w:val="bg-BG"/>
+        </w:rPr>
+        <w:t>изискванията към</w:t>
+      </w:r>
+      <w:r>
+        <w:rPr>
+          <w:rFonts w:ascii="Times New Roman" w:hAnsi="Times New Roman"/>
+          <w:sz w:val="24"/>
+          <w:szCs w:val="24"/>
+          <w:lang w:val="bg-BG"/>
+        </w:rPr>
+        <w:t xml:space="preserve"> дадено приложение, която отговаря за запазването на целостта и поверителността </w:t>
       </w:r>
       <w:r>
         <w:rPr>
@@ -162,7 +200,25 @@
           <w:szCs w:val="24"/>
           <w:lang w:val="bg-BG"/>
         </w:rPr>
-        <w:t xml:space="preserve">Темата за софтуерната сигурност е все по актуална в наши дни, особено с нарастващият брой атаки към различни </w:t>
+        <w:t xml:space="preserve">Темата за софтуерната сигурност е все по актуална в наши дни, особено с нарастващият брой атаки </w:t>
+      </w:r>
+      <w:r>
+        <w:rPr>
+          <w:rFonts w:ascii="Times New Roman" w:hAnsi="Times New Roman"/>
+          <w:sz w:val="24"/>
+          <w:szCs w:val="24"/>
+          <w:lang w:val="bg-BG"/>
+        </w:rPr>
+        <w:t xml:space="preserve">(или още – нападения) </w:t>
+      </w:r>
+      <w:r>
+        <w:rPr>
+          <w:rFonts w:ascii="Times New Roman" w:hAnsi="Times New Roman"/>
+          <w:sz w:val="24"/>
+          <w:szCs w:val="24"/>
+          <w:lang w:val="bg-BG"/>
+        </w:rPr>
+        <w:t xml:space="preserve">към различни </w:t>
       </w:r>
       <w:r>
         <w:rPr>
@@ -181,15 +237,6 @@
           <w:lang w:val="bg-BG"/>
         </w:rPr>
         <w:t xml:space="preserve">системи в последните години. </w:t>
-      </w:r>
-      <w:r>
-        <w:rPr>
-          <w:rFonts w:ascii="Times New Roman" w:hAnsi="Times New Roman"/>
-          <w:sz w:val="24"/>
-          <w:szCs w:val="24"/>
-          <w:lang w:val="bg-BG"/>
-        </w:rPr>
-        <w:t xml:space="preserve">Именно поради тази причина </w:t>
       </w:r>
     </w:p>
     <w:p>
@@ -279,7 +326,27 @@
           <w:szCs w:val="24"/>
           <w:lang w:val="bg-BG"/>
         </w:rPr>
-        <w:t xml:space="preserve">заявка те да станат част от нея. След това </w:t>
+        <w:t>заявка</w:t>
+      </w:r>
+      <w:r>
+        <w:rPr>
+          <w:rFonts w:ascii="Times New Roman" w:hAnsi="Times New Roman"/>
+          <w:sz w:val="24"/>
+          <w:szCs w:val="24"/>
+          <w:lang w:val="bg-BG"/>
+        </w:rPr>
+        <w:t xml:space="preserve"> на сървъра</w:t>
+      </w:r>
+      <w:bookmarkStart w:id="0" w:name="_GoBack"/>
+      <w:bookmarkEnd w:id="0"/>
+      <w:r>
+        <w:rPr>
+          <w:rFonts w:ascii="Times New Roman" w:hAnsi="Times New Roman"/>
+          <w:sz w:val="24"/>
+          <w:szCs w:val="24"/>
+          <w:lang w:val="bg-BG"/>
+        </w:rPr>
+        <w:t xml:space="preserve"> те да станат част от нея. След това </w:t>
       </w:r>
       <w:r>
         <w:rPr>
@@ -359,38 +426,69 @@
           <w:szCs w:val="24"/>
           <w:lang w:val="bg-BG"/>
         </w:rPr>
-        <w:t xml:space="preserve"> една стъпка по-напред би било предсказване им спрямо аномалии в потребителското поведение</w:t>
-      </w:r>
-      <w:ins w:id="0" w:author="Mitko" w:date="2015-06-23T01:04:00Z">
-        <w:r>
-          <w:rPr>
-            <w:rFonts w:ascii="Times New Roman" w:hAnsi="Times New Roman"/>
-            <w:sz w:val="24"/>
-            <w:szCs w:val="24"/>
-            <w:lang w:val="bg-BG"/>
-          </w:rPr>
-          <w:t xml:space="preserve">, които в текущата дипломна работа ще представляват слепите атаки от тип </w:t>
-        </w:r>
-        <w:r>
-          <w:rPr>
-            <w:rFonts w:ascii="Times New Roman" w:hAnsi="Times New Roman"/>
-            <w:sz w:val="24"/>
-            <w:szCs w:val="24"/>
-          </w:rPr>
-          <w:t xml:space="preserve">SQL </w:t>
-        </w:r>
-        <w:r>
-          <w:rPr>
-            <w:rFonts w:ascii="Times New Roman" w:hAnsi="Times New Roman"/>
-            <w:sz w:val="24"/>
-            <w:szCs w:val="24"/>
-            <w:lang w:val="bg-BG"/>
-          </w:rPr>
-          <w:t>инжекция</w:t>
-        </w:r>
-      </w:ins>
-      <w:bookmarkStart w:id="1" w:name="_GoBack"/>
-      <w:bookmarkEnd w:id="1"/>
+        <w:t xml:space="preserve"> една стъпка по-напред би било </w:t>
+      </w:r>
+      <w:r>
+        <w:rPr>
+          <w:rFonts w:ascii="Times New Roman" w:hAnsi="Times New Roman"/>
+          <w:sz w:val="24"/>
+          <w:szCs w:val="24"/>
+          <w:lang w:val="bg-BG"/>
+        </w:rPr>
+        <w:t>разпознаване</w:t>
+      </w:r>
+      <w:r>
+        <w:rPr>
+          <w:rFonts w:ascii="Times New Roman" w:hAnsi="Times New Roman"/>
+          <w:sz w:val="24"/>
+          <w:szCs w:val="24"/>
+        </w:rPr>
+        <w:t xml:space="preserve"> </w:t>
+      </w:r>
+      <w:r>
+        <w:rPr>
+          <w:rFonts w:ascii="Times New Roman" w:hAnsi="Times New Roman"/>
+          <w:sz w:val="24"/>
+          <w:szCs w:val="24"/>
+          <w:lang w:val="bg-BG"/>
+        </w:rPr>
+        <w:t>на</w:t>
+      </w:r>
+      <w:r>
+        <w:rPr>
+          <w:rFonts w:ascii="Times New Roman" w:hAnsi="Times New Roman"/>
+          <w:sz w:val="24"/>
+          <w:szCs w:val="24"/>
+          <w:lang w:val="bg-BG"/>
+        </w:rPr>
+        <w:t xml:space="preserve"> </w:t>
+      </w:r>
+      <w:r>
+        <w:rPr>
+          <w:rFonts w:ascii="Times New Roman" w:hAnsi="Times New Roman"/>
+          <w:sz w:val="24"/>
+          <w:szCs w:val="24"/>
+          <w:lang w:val="bg-BG"/>
+        </w:rPr>
+        <w:t xml:space="preserve">слепите атаки от тип </w:t>
+      </w:r>
+      <w:r>
+        <w:rPr>
+          <w:rFonts w:ascii="Times New Roman" w:hAnsi="Times New Roman"/>
+          <w:sz w:val="24"/>
+          <w:szCs w:val="24"/>
+        </w:rPr>
+        <w:t xml:space="preserve">SQL </w:t>
+      </w:r>
+      <w:r>
+        <w:rPr>
+          <w:rFonts w:ascii="Times New Roman" w:hAnsi="Times New Roman"/>
+          <w:sz w:val="24"/>
+          <w:szCs w:val="24"/>
+          <w:lang w:val="bg-BG"/>
+        </w:rPr>
+        <w:t>инжекция</w:t>
+      </w:r>
       <w:r>
         <w:rPr>
           <w:rFonts w:ascii="Times New Roman" w:hAnsi="Times New Roman"/>
@@ -533,7 +631,25 @@
           <w:szCs w:val="24"/>
           <w:lang w:val="bg-BG"/>
         </w:rPr>
-        <w:t xml:space="preserve">Една от очевидните гореспоменати аномалии е сляпата </w:t>
+        <w:t>Една от очевидните аномалии</w:t>
+      </w:r>
+      <w:r>
+        <w:rPr>
+          <w:rFonts w:ascii="Times New Roman" w:hAnsi="Times New Roman"/>
+          <w:sz w:val="24"/>
+          <w:szCs w:val="24"/>
+          <w:lang w:val="bg-BG"/>
+        </w:rPr>
+        <w:t xml:space="preserve"> в потребителското поведение</w:t>
+      </w:r>
+      <w:r>
+        <w:rPr>
+          <w:rFonts w:ascii="Times New Roman" w:hAnsi="Times New Roman"/>
+          <w:sz w:val="24"/>
+          <w:szCs w:val="24"/>
+          <w:lang w:val="bg-BG"/>
+        </w:rPr>
+        <w:t xml:space="preserve"> е сляпата </w:t>
       </w:r>
       <w:r>
         <w:rPr>
@@ -559,7 +675,42 @@
           <w:szCs w:val="24"/>
           <w:lang w:val="bg-BG"/>
         </w:rPr>
-        <w:t xml:space="preserve">, защото именно нея използва даден атакуващ за да установи вида на базата данни спрямо която ще извърши нападения. </w:t>
+        <w:t>, защото именно нея използва даден атакуващ за да установи вида на базата данни спрямо която ще извърши нападения.</w:t>
+      </w:r>
+      <w:r>
+        <w:rPr>
+          <w:rFonts w:ascii="Times New Roman" w:hAnsi="Times New Roman"/>
+          <w:sz w:val="24"/>
+          <w:szCs w:val="24"/>
+          <w:lang w:val="bg-BG"/>
+        </w:rPr>
+        <w:t xml:space="preserve"> Затова ние ще се фокусираме върху откриването на този тип аномалии, за да предскажем атаки от тип </w:t>
+      </w:r>
+      <w:r>
+        <w:rPr>
+          <w:rFonts w:ascii="Times New Roman" w:hAnsi="Times New Roman"/>
+          <w:sz w:val="24"/>
+          <w:szCs w:val="24"/>
+        </w:rPr>
+        <w:t xml:space="preserve">SQL </w:t>
+      </w:r>
+      <w:r>
+        <w:rPr>
+          <w:rFonts w:ascii="Times New Roman" w:hAnsi="Times New Roman"/>
+          <w:sz w:val="24"/>
+          <w:szCs w:val="24"/>
+          <w:lang w:val="bg-BG"/>
+        </w:rPr>
+        <w:t>инжекция.</w:t>
+      </w:r>
+      <w:r>
+        <w:rPr>
+          <w:rFonts w:ascii="Times New Roman" w:hAnsi="Times New Roman"/>
+          <w:sz w:val="24"/>
+          <w:szCs w:val="24"/>
+          <w:lang w:val="bg-BG"/>
+        </w:rPr>
+        <w:t xml:space="preserve"> </w:t>
       </w:r>
       <w:r>
         <w:rPr>
@@ -757,25 +908,16 @@
           <w:szCs w:val="24"/>
           <w:lang w:val="bg-BG"/>
         </w:rPr>
-        <w:t>Направено е</w:t>
-      </w:r>
-      <w:r>
-        <w:rPr>
-          <w:rFonts w:ascii="Times New Roman" w:hAnsi="Times New Roman"/>
-          <w:sz w:val="24"/>
-          <w:szCs w:val="24"/>
-          <w:lang w:val="bg-BG"/>
-        </w:rPr>
-        <w:t xml:space="preserve"> подробно описание на този алгоритъм и на модификациите на използвания съществуващ такъв.</w:t>
-      </w:r>
-      <w:r>
-        <w:rPr>
-          <w:rFonts w:ascii="Times New Roman" w:hAnsi="Times New Roman"/>
-          <w:sz w:val="24"/>
-          <w:szCs w:val="24"/>
-          <w:lang w:val="bg-BG"/>
-        </w:rPr>
-        <w:t xml:space="preserve"> След него е направ</w:t>
+        <w:t>Н</w:t>
+      </w:r>
+      <w:r>
+        <w:rPr>
+          <w:rFonts w:ascii="Times New Roman" w:hAnsi="Times New Roman"/>
+          <w:sz w:val="24"/>
+          <w:szCs w:val="24"/>
+          <w:lang w:val="bg-BG"/>
+        </w:rPr>
+        <w:t>аправ</w:t>
       </w:r>
       <w:r>
         <w:rPr>
@@ -793,15 +935,6 @@
           <w:szCs w:val="24"/>
           <w:lang w:val="bg-BG"/>
         </w:rPr>
-        <w:t xml:space="preserve"> сравнителен анализ на вече трите разгледани алгоритъма.</w:t>
-      </w:r>
-      <w:r>
-        <w:rPr>
-          <w:rFonts w:ascii="Times New Roman" w:hAnsi="Times New Roman"/>
-          <w:sz w:val="24"/>
-          <w:szCs w:val="24"/>
-          <w:lang w:val="bg-BG"/>
-        </w:rPr>
         <w:t xml:space="preserve"> </w:t>
       </w:r>
       <w:r>
@@ -811,7 +944,61 @@
           <w:szCs w:val="24"/>
           <w:lang w:val="bg-BG"/>
         </w:rPr>
-        <w:t>Реализиран е и тестов инструмент, чрез който се показва работата на създадения в дипломната работа</w:t>
+        <w:t xml:space="preserve">е и </w:t>
+      </w:r>
+      <w:r>
+        <w:rPr>
+          <w:rFonts w:ascii="Times New Roman" w:hAnsi="Times New Roman"/>
+          <w:sz w:val="24"/>
+          <w:szCs w:val="24"/>
+          <w:lang w:val="bg-BG"/>
+        </w:rPr>
+        <w:t>сравнителен анализ на вече трите разгледани алгоритъма.</w:t>
+      </w:r>
+      <w:r>
+        <w:rPr>
+          <w:rFonts w:ascii="Times New Roman" w:hAnsi="Times New Roman"/>
+          <w:sz w:val="24"/>
+          <w:szCs w:val="24"/>
+          <w:lang w:val="bg-BG"/>
+        </w:rPr>
+        <w:t xml:space="preserve"> </w:t>
+      </w:r>
+      <w:r>
+        <w:rPr>
+          <w:rFonts w:ascii="Times New Roman" w:hAnsi="Times New Roman"/>
+          <w:sz w:val="24"/>
+          <w:szCs w:val="24"/>
+          <w:lang w:val="bg-BG"/>
+        </w:rPr>
+        <w:t xml:space="preserve">Чрез реализацията на специализиран </w:t>
+      </w:r>
+      <w:r>
+        <w:rPr>
+          <w:rFonts w:ascii="Times New Roman" w:hAnsi="Times New Roman"/>
+          <w:sz w:val="24"/>
+          <w:szCs w:val="24"/>
+          <w:lang w:val="bg-BG"/>
+        </w:rPr>
+        <w:t xml:space="preserve">тестов инструмент, се </w:t>
+      </w:r>
+      <w:r>
+        <w:rPr>
+          <w:rFonts w:ascii="Times New Roman" w:hAnsi="Times New Roman"/>
+          <w:sz w:val="24"/>
+          <w:szCs w:val="24"/>
+          <w:lang w:val="bg-BG"/>
+        </w:rPr>
+        <w:t xml:space="preserve">демонстрира </w:t>
+      </w:r>
+      <w:r>
+        <w:rPr>
+          <w:rFonts w:ascii="Times New Roman" w:hAnsi="Times New Roman"/>
+          <w:sz w:val="24"/>
+          <w:szCs w:val="24"/>
+          <w:lang w:val="bg-BG"/>
+        </w:rPr>
+        <w:t>работата на създадения в дипломната работа</w:t>
       </w:r>
       <w:r>
         <w:rPr>
@@ -885,17 +1072,15 @@
         </w:rPr>
         <w:t xml:space="preserve"> реализирания в дипломната работа инструмент</w:t>
       </w:r>
-      <w:del w:id="2" w:author="aldi" w:date="2015-06-22T11:10:00Z">
-        <w:r>
-          <w:rPr>
-            <w:rFonts w:ascii="Times New Roman" w:hAnsi="Times New Roman"/>
-            <w:sz w:val="24"/>
-            <w:szCs w:val="24"/>
-            <w:lang w:val="bg-BG"/>
-          </w:rPr>
-          <w:delText xml:space="preserve"> </w:delText>
-        </w:r>
-      </w:del>
+      <w:r>
+        <w:rPr>
+          <w:rFonts w:ascii="Times New Roman" w:hAnsi="Times New Roman"/>
+          <w:sz w:val="24"/>
+          <w:szCs w:val="24"/>
+          <w:lang w:val="bg-BG"/>
+        </w:rPr>
+        <w:t xml:space="preserve"> </w:t>
+      </w:r>
       <w:r>
         <w:rPr>
           <w:rFonts w:ascii="Times New Roman" w:hAnsi="Times New Roman"/>
@@ -972,304 +1157,61 @@
       <w:pPr>
         <w:ind w:firstLine="720"/>
         <w:rPr>
-          <w:ins w:id="3" w:author="Mitko" w:date="2015-06-22T22:55:00Z"/>
           <w:rFonts w:ascii="Times New Roman" w:hAnsi="Times New Roman"/>
           <w:sz w:val="24"/>
           <w:szCs w:val="24"/>
           <w:lang w:val="bg-BG"/>
         </w:rPr>
       </w:pPr>
-      <w:ins w:id="4" w:author="Mitko" w:date="2015-06-22T22:55:00Z">
-        <w:r>
-          <w:rPr>
-            <w:rFonts w:ascii="Times New Roman" w:hAnsi="Times New Roman"/>
-            <w:sz w:val="24"/>
-            <w:szCs w:val="24"/>
-            <w:lang w:val="bg-BG"/>
-          </w:rPr>
-          <w:t xml:space="preserve">В дипломната работа представихме, имплементирахме и валидирахме алгоритъм за предсказваме на атаки от тип </w:t>
-        </w:r>
-        <w:r>
-          <w:rPr>
-            <w:rFonts w:ascii="Times New Roman" w:hAnsi="Times New Roman"/>
-            <w:sz w:val="24"/>
-            <w:szCs w:val="24"/>
-          </w:rPr>
-          <w:t xml:space="preserve">SQL </w:t>
-        </w:r>
-        <w:r>
-          <w:rPr>
-            <w:rFonts w:ascii="Times New Roman" w:hAnsi="Times New Roman"/>
-            <w:sz w:val="24"/>
-            <w:szCs w:val="24"/>
-            <w:lang w:val="bg-BG"/>
-          </w:rPr>
-          <w:t xml:space="preserve">инжекция. Той се базира на разпознаването на аномалии в потребителското поведение. </w:t>
-        </w:r>
-        <w:proofErr w:type="spellStart"/>
-        <w:proofErr w:type="gramStart"/>
-        <w:r>
-          <w:rPr>
-            <w:rFonts w:ascii="Times New Roman" w:hAnsi="Times New Roman"/>
-            <w:sz w:val="24"/>
-            <w:szCs w:val="24"/>
-          </w:rPr>
-          <w:t>Като</w:t>
-        </w:r>
-        <w:proofErr w:type="spellEnd"/>
-        <w:r>
-          <w:rPr>
-            <w:rFonts w:ascii="Times New Roman" w:hAnsi="Times New Roman"/>
-            <w:sz w:val="24"/>
-            <w:szCs w:val="24"/>
-          </w:rPr>
-          <w:t xml:space="preserve"> </w:t>
-        </w:r>
-        <w:proofErr w:type="spellStart"/>
-        <w:r>
-          <w:rPr>
-            <w:rFonts w:ascii="Times New Roman" w:hAnsi="Times New Roman"/>
-            <w:sz w:val="24"/>
-            <w:szCs w:val="24"/>
-          </w:rPr>
-          <w:t>предстояща</w:t>
-        </w:r>
-        <w:proofErr w:type="spellEnd"/>
-        <w:r>
-          <w:rPr>
-            <w:rFonts w:ascii="Times New Roman" w:hAnsi="Times New Roman"/>
-            <w:sz w:val="24"/>
-            <w:szCs w:val="24"/>
-          </w:rPr>
-          <w:t xml:space="preserve"> </w:t>
-        </w:r>
-        <w:proofErr w:type="spellStart"/>
-        <w:r>
-          <w:rPr>
-            <w:rFonts w:ascii="Times New Roman" w:hAnsi="Times New Roman"/>
-            <w:sz w:val="24"/>
-            <w:szCs w:val="24"/>
-          </w:rPr>
-          <w:t>работа</w:t>
-        </w:r>
-        <w:proofErr w:type="spellEnd"/>
-        <w:r>
-          <w:rPr>
-            <w:rFonts w:ascii="Times New Roman" w:hAnsi="Times New Roman"/>
-            <w:sz w:val="24"/>
-            <w:szCs w:val="24"/>
-          </w:rPr>
-          <w:t xml:space="preserve"> </w:t>
-        </w:r>
-        <w:proofErr w:type="spellStart"/>
-        <w:r>
-          <w:rPr>
-            <w:rFonts w:ascii="Times New Roman" w:hAnsi="Times New Roman"/>
-            <w:sz w:val="24"/>
-            <w:szCs w:val="24"/>
-          </w:rPr>
-          <w:t>по</w:t>
-        </w:r>
-        <w:proofErr w:type="spellEnd"/>
-        <w:r>
-          <w:rPr>
-            <w:rFonts w:ascii="Times New Roman" w:hAnsi="Times New Roman"/>
-            <w:sz w:val="24"/>
-            <w:szCs w:val="24"/>
-          </w:rPr>
-          <w:t xml:space="preserve"> </w:t>
-        </w:r>
-        <w:proofErr w:type="spellStart"/>
-        <w:r>
-          <w:rPr>
-            <w:rFonts w:ascii="Times New Roman" w:hAnsi="Times New Roman"/>
-            <w:sz w:val="24"/>
-            <w:szCs w:val="24"/>
-          </w:rPr>
-          <w:t>темата</w:t>
-        </w:r>
-        <w:proofErr w:type="spellEnd"/>
-        <w:r>
-          <w:rPr>
-            <w:rFonts w:ascii="Times New Roman" w:hAnsi="Times New Roman"/>
-            <w:sz w:val="24"/>
-            <w:szCs w:val="24"/>
-          </w:rPr>
-          <w:t xml:space="preserve"> </w:t>
-        </w:r>
-        <w:proofErr w:type="spellStart"/>
-        <w:r>
-          <w:rPr>
-            <w:rFonts w:ascii="Times New Roman" w:hAnsi="Times New Roman"/>
-            <w:sz w:val="24"/>
-            <w:szCs w:val="24"/>
-          </w:rPr>
-          <w:t>бихме</w:t>
-        </w:r>
-        <w:proofErr w:type="spellEnd"/>
-        <w:r>
-          <w:rPr>
-            <w:rFonts w:ascii="Times New Roman" w:hAnsi="Times New Roman"/>
-            <w:sz w:val="24"/>
-            <w:szCs w:val="24"/>
-          </w:rPr>
-          <w:t xml:space="preserve"> </w:t>
-        </w:r>
-        <w:proofErr w:type="spellStart"/>
-        <w:r>
-          <w:rPr>
-            <w:rFonts w:ascii="Times New Roman" w:hAnsi="Times New Roman"/>
-            <w:sz w:val="24"/>
-            <w:szCs w:val="24"/>
-          </w:rPr>
-          <w:t>посочили</w:t>
-        </w:r>
-        <w:proofErr w:type="spellEnd"/>
-        <w:r>
-          <w:rPr>
-            <w:rFonts w:ascii="Times New Roman" w:hAnsi="Times New Roman"/>
-            <w:sz w:val="24"/>
-            <w:szCs w:val="24"/>
-          </w:rPr>
-          <w:t xml:space="preserve"> </w:t>
-        </w:r>
-        <w:proofErr w:type="spellStart"/>
-        <w:r>
-          <w:rPr>
-            <w:rFonts w:ascii="Times New Roman" w:hAnsi="Times New Roman"/>
-            <w:sz w:val="24"/>
-            <w:szCs w:val="24"/>
-          </w:rPr>
-          <w:t>анализ</w:t>
-        </w:r>
-        <w:proofErr w:type="spellEnd"/>
-        <w:r>
-          <w:rPr>
-            <w:rFonts w:ascii="Times New Roman" w:hAnsi="Times New Roman"/>
-            <w:sz w:val="24"/>
-            <w:szCs w:val="24"/>
-          </w:rPr>
-          <w:t xml:space="preserve"> и </w:t>
-        </w:r>
-        <w:proofErr w:type="spellStart"/>
-        <w:r>
-          <w:rPr>
-            <w:rFonts w:ascii="Times New Roman" w:hAnsi="Times New Roman"/>
-            <w:sz w:val="24"/>
-            <w:szCs w:val="24"/>
-          </w:rPr>
-          <w:t>на</w:t>
-        </w:r>
-        <w:proofErr w:type="spellEnd"/>
-        <w:r>
-          <w:rPr>
-            <w:rFonts w:ascii="Times New Roman" w:hAnsi="Times New Roman"/>
-            <w:sz w:val="24"/>
-            <w:szCs w:val="24"/>
-          </w:rPr>
-          <w:t xml:space="preserve"> </w:t>
-        </w:r>
-        <w:proofErr w:type="spellStart"/>
-        <w:r>
-          <w:rPr>
-            <w:rFonts w:ascii="Times New Roman" w:hAnsi="Times New Roman"/>
-            <w:sz w:val="24"/>
-            <w:szCs w:val="24"/>
-          </w:rPr>
-          <w:t>други</w:t>
-        </w:r>
-        <w:proofErr w:type="spellEnd"/>
-        <w:r>
-          <w:rPr>
-            <w:rFonts w:ascii="Times New Roman" w:hAnsi="Times New Roman"/>
-            <w:sz w:val="24"/>
-            <w:szCs w:val="24"/>
-          </w:rPr>
-          <w:t xml:space="preserve"> </w:t>
-        </w:r>
-        <w:proofErr w:type="spellStart"/>
-        <w:r>
-          <w:rPr>
-            <w:rFonts w:ascii="Times New Roman" w:hAnsi="Times New Roman"/>
-            <w:sz w:val="24"/>
-            <w:szCs w:val="24"/>
-          </w:rPr>
-          <w:t>типове</w:t>
-        </w:r>
-        <w:proofErr w:type="spellEnd"/>
-        <w:r>
-          <w:rPr>
-            <w:rFonts w:ascii="Times New Roman" w:hAnsi="Times New Roman"/>
-            <w:sz w:val="24"/>
-            <w:szCs w:val="24"/>
-          </w:rPr>
-          <w:t xml:space="preserve"> </w:t>
-        </w:r>
-        <w:proofErr w:type="spellStart"/>
-        <w:r>
-          <w:rPr>
-            <w:rFonts w:ascii="Times New Roman" w:hAnsi="Times New Roman"/>
-            <w:sz w:val="24"/>
-            <w:szCs w:val="24"/>
-          </w:rPr>
-          <w:t>аномалии</w:t>
-        </w:r>
-        <w:proofErr w:type="spellEnd"/>
-        <w:r>
-          <w:rPr>
-            <w:rFonts w:ascii="Times New Roman" w:hAnsi="Times New Roman"/>
-            <w:sz w:val="24"/>
-            <w:szCs w:val="24"/>
-          </w:rPr>
-          <w:t xml:space="preserve"> в </w:t>
-        </w:r>
-        <w:proofErr w:type="spellStart"/>
-        <w:r>
-          <w:rPr>
-            <w:rFonts w:ascii="Times New Roman" w:hAnsi="Times New Roman"/>
-            <w:sz w:val="24"/>
-            <w:szCs w:val="24"/>
-          </w:rPr>
-          <w:t>потребителското</w:t>
-        </w:r>
-        <w:proofErr w:type="spellEnd"/>
-        <w:r>
-          <w:rPr>
-            <w:rFonts w:ascii="Times New Roman" w:hAnsi="Times New Roman"/>
-            <w:sz w:val="24"/>
-            <w:szCs w:val="24"/>
-          </w:rPr>
-          <w:t xml:space="preserve"> </w:t>
-        </w:r>
-        <w:proofErr w:type="spellStart"/>
-        <w:r>
-          <w:rPr>
-            <w:rFonts w:ascii="Times New Roman" w:hAnsi="Times New Roman"/>
-            <w:sz w:val="24"/>
-            <w:szCs w:val="24"/>
-          </w:rPr>
-          <w:t>поведение</w:t>
-        </w:r>
-        <w:proofErr w:type="spellEnd"/>
-        <w:r>
-          <w:rPr>
-            <w:rFonts w:ascii="Times New Roman" w:hAnsi="Times New Roman"/>
-            <w:sz w:val="24"/>
-            <w:szCs w:val="24"/>
-          </w:rPr>
-          <w:t>.</w:t>
-        </w:r>
-        <w:proofErr w:type="gramEnd"/>
-        <w:r>
-          <w:rPr>
-            <w:rFonts w:ascii="Times New Roman" w:hAnsi="Times New Roman"/>
-            <w:sz w:val="24"/>
-            <w:szCs w:val="24"/>
-            <w:lang w:val="bg-BG"/>
-          </w:rPr>
-          <w:t xml:space="preserve"> Също така бъдещо развитие на дипломната работа е и предсказването и на други типове атаки, като например междусайтово скриптиране, несигурна директна референция и атаки за отказване на достъп, които заемат следващите места по брой атаки, извършени успешно през последните години.</w:t>
-        </w:r>
-      </w:ins>
+      <w:r>
+        <w:rPr>
+          <w:rFonts w:ascii="Times New Roman" w:hAnsi="Times New Roman"/>
+          <w:sz w:val="24"/>
+          <w:szCs w:val="24"/>
+          <w:lang w:val="bg-BG"/>
+        </w:rPr>
+        <w:t xml:space="preserve">Като предстояща работа по темата бихме посочили анализ и на други типове аномалии в потребителското поведение. Също така бъдещо развитие на дипломната работа е и предсказването и на други типове атаки, като например </w:t>
+      </w:r>
+      <w:proofErr w:type="spellStart"/>
+      <w:r>
+        <w:rPr>
+          <w:rFonts w:ascii="Times New Roman" w:hAnsi="Times New Roman"/>
+          <w:sz w:val="24"/>
+          <w:szCs w:val="24"/>
+          <w:lang w:val="bg-BG"/>
+        </w:rPr>
+        <w:t>междусайтово</w:t>
+      </w:r>
+      <w:proofErr w:type="spellEnd"/>
+      <w:r>
+        <w:rPr>
+          <w:rFonts w:ascii="Times New Roman" w:hAnsi="Times New Roman"/>
+          <w:sz w:val="24"/>
+          <w:szCs w:val="24"/>
+          <w:lang w:val="bg-BG"/>
+        </w:rPr>
+        <w:t xml:space="preserve"> </w:t>
+      </w:r>
+      <w:proofErr w:type="spellStart"/>
+      <w:r>
+        <w:rPr>
+          <w:rFonts w:ascii="Times New Roman" w:hAnsi="Times New Roman"/>
+          <w:sz w:val="24"/>
+          <w:szCs w:val="24"/>
+          <w:lang w:val="bg-BG"/>
+        </w:rPr>
+        <w:t>скриптиране</w:t>
+      </w:r>
+      <w:proofErr w:type="spellEnd"/>
+      <w:r>
+        <w:rPr>
+          <w:rFonts w:ascii="Times New Roman" w:hAnsi="Times New Roman"/>
+          <w:sz w:val="24"/>
+          <w:szCs w:val="24"/>
+          <w:lang w:val="bg-BG"/>
+        </w:rPr>
+        <w:t>, несигурна директна референция и атаки за отказване на достъп, които заемат следващите места по брой атаки, извършени успешно през последните години.</w:t>
+      </w:r>
     </w:p>
     <w:p>
       <w:pPr>
@@ -1303,7 +1245,7 @@
 </file>
 
 <file path=word/styles.xml><?xml version="1.0" encoding="utf-8"?>
-<w:styles xmlns:mc="http://schemas.openxmlformats.org/markup-compatibility/2006" xmlns:r="http://schemas.openxmlformats.org/officeDocument/2006/relationships" xmlns:w="http://schemas.openxmlformats.org/wordprocessingml/2006/main" xmlns:w14="http://schemas.microsoft.com/office/word/2010/wordml" mc:Ignorable="w14">
+<w:styles xmlns:mc="http://schemas.openxmlformats.org/markup-compatibility/2006" xmlns:r="http://schemas.openxmlformats.org/officeDocument/2006/relationships" xmlns:w="http://schemas.openxmlformats.org/wordprocessingml/2006/main" xmlns:w14="http://schemas.microsoft.com/office/word/2010/wordml" xmlns:w15="http://schemas.microsoft.com/office/word/2012/wordml" mc:Ignorable="w14 w15">
   <w:docDefaults>
     <w:rPrDefault>
       <w:rPr>
@@ -1313,424 +1255,378 @@
     </w:rPrDefault>
     <w:pPrDefault/>
   </w:docDefaults>
-  <w:latentStyles w:defLockedState="0" w:defUIPriority="99" w:defSemiHidden="1" w:defUnhideWhenUsed="1" w:defQFormat="0" w:count="267">
-    <w:lsdException w:name="Normal" w:semiHidden="0" w:uiPriority="0" w:unhideWhenUsed="0" w:qFormat="1"/>
-    <w:lsdException w:name="heading 1" w:semiHidden="0" w:uiPriority="9" w:unhideWhenUsed="0" w:qFormat="1"/>
-    <w:lsdException w:name="heading 2" w:uiPriority="9" w:qFormat="1"/>
-    <w:lsdException w:name="heading 3" w:uiPriority="9" w:qFormat="1"/>
-    <w:lsdException w:name="heading 4" w:uiPriority="9" w:qFormat="1"/>
-    <w:lsdException w:name="heading 5" w:uiPriority="9" w:qFormat="1"/>
-    <w:lsdException w:name="heading 6" w:uiPriority="9" w:qFormat="1"/>
-    <w:lsdException w:name="heading 7" w:uiPriority="9" w:qFormat="1"/>
-    <w:lsdException w:name="heading 8" w:uiPriority="9" w:qFormat="1"/>
-    <w:lsdException w:name="heading 9" w:uiPriority="9" w:qFormat="1"/>
-    <w:lsdException w:name="toc 1" w:uiPriority="39"/>
-    <w:lsdException w:name="toc 2" w:uiPriority="39"/>
-    <w:lsdException w:name="toc 3" w:uiPriority="39"/>
-    <w:lsdException w:name="toc 4" w:uiPriority="39"/>
-    <w:lsdException w:name="toc 5" w:uiPriority="39"/>
-    <w:lsdException w:name="toc 6" w:uiPriority="39"/>
-    <w:lsdException w:name="toc 7" w:uiPriority="39"/>
-    <w:lsdException w:name="toc 8" w:uiPriority="39"/>
-    <w:lsdException w:name="toc 9" w:uiPriority="39"/>
-    <w:lsdException w:name="caption" w:uiPriority="35" w:qFormat="1"/>
-    <w:lsdException w:name="Title" w:semiHidden="0" w:uiPriority="10" w:unhideWhenUsed="0" w:qFormat="1"/>
-    <w:lsdException w:name="Default Paragraph Font" w:uiPriority="1"/>
-    <w:lsdException w:name="Subtitle" w:semiHidden="0" w:uiPriority="11" w:unhideWhenUsed="0" w:qFormat="1"/>
-    <w:lsdException w:name="Strong" w:semiHidden="0" w:uiPriority="22" w:unhideWhenUsed="0" w:qFormat="1"/>
-    <w:lsdException w:name="Emphasis" w:semiHidden="0" w:uiPriority="20" w:unhideWhenUsed="0" w:qFormat="1"/>
-    <w:lsdException w:name="Table Grid" w:semiHidden="0" w:uiPriority="59" w:unhideWhenUsed="0"/>
-    <w:lsdException w:name="Placeholder Text" w:unhideWhenUsed="0"/>
-    <w:lsdException w:name="No Spacing" w:semiHidden="0" w:uiPriority="1" w:unhideWhenUsed="0" w:qFormat="1"/>
-    <w:lsdException w:name="Light Shading" w:semiHidden="0" w:uiPriority="60" w:unhideWhenUsed="0"/>
-    <w:lsdException w:name="Light List" w:semiHidden="0" w:uiPriority="61" w:unhideWhenUsed="0"/>
-    <w:lsdException w:name="Light Grid" w:semiHidden="0" w:uiPriority="62" w:unhideWhenUsed="0"/>
-    <w:lsdException w:name="Medium Shading 1" w:semiHidden="0" w:uiPriority="63" w:unhideWhenUsed="0"/>
-    <w:lsdException w:name="Medium Shading 2" w:semiHidden="0" w:uiPriority="64" w:unhideWhenUsed="0"/>
-    <w:lsdException w:name="Medium List 1" w:semiHidden="0" w:uiPriority="65" w:unhideWhenUsed="0"/>
-    <w:lsdException w:name="Medium List 2" w:semiHidden="0" w:uiPriority="66" w:unhideWhenUsed="0"/>
-    <w:lsdException w:name="Medium Grid 1" w:semiHidden="0" w:uiPriority="67" w:unhideWhenUsed="0"/>
-    <w:lsdException w:name="Medium Grid 2" w:semiHidden="0" w:uiPriority="68" w:unhideWhenUsed="0"/>
-    <w:lsdException w:name="Medium Grid 3" w:semiHidden="0" w:uiPriority="69" w:unhideWhenUsed="0"/>
-    <w:lsdException w:name="Dark List" w:semiHidden="0" w:uiPriority="70" w:unhideWhenUsed="0"/>
-    <w:lsdException w:name="Colorful Shading" w:semiHidden="0" w:uiPriority="71" w:unhideWhenUsed="0"/>
-    <w:lsdException w:name="Colorful List" w:semiHidden="0" w:uiPriority="72" w:unhideWhenUsed="0"/>
-    <w:lsdException w:name="Colorful Grid" w:semiHidden="0" w:uiPriority="73" w:unhideWhenUsed="0"/>
-    <w:lsdException w:name="Light Shading Accent 1" w:semiHidden="0" w:uiPriority="60" w:unhideWhenUsed="0"/>
-    <w:lsdException w:name="Light List Accent 1" w:semiHidden="0" w:uiPriority="61" w:unhideWhenUsed="0"/>
-    <w:lsdException w:name="Light Grid Accent 1" w:semiHidden="0" w:uiPriority="62" w:unhideWhenUsed="0"/>
-    <w:lsdException w:name="Medium Shading 1 Accent 1" w:semiHidden="0" w:uiPriority="63" w:unhideWhenUsed="0"/>
-    <w:lsdException w:name="Medium Shading 2 Accent 1" w:semiHidden="0" w:uiPriority="64" w:unhideWhenUsed="0"/>
-    <w:lsdException w:name="Medium List 1 Accent 1" w:semiHidden="0" w:uiPriority="65" w:unhideWhenUsed="0"/>
-    <w:lsdException w:name="Revision" w:unhideWhenUsed="0"/>
-    <w:lsdException w:name="List Paragraph" w:semiHidden="0" w:uiPriority="34" w:unhideWhenUsed="0" w:qFormat="1"/>
-    <w:lsdException w:name="Quote" w:semiHidden="0" w:uiPriority="29" w:unhideWhenUsed="0" w:qFormat="1"/>
-    <w:lsdException w:name="Intense Quote" w:semiHidden="0" w:uiPriority="30" w:unhideWhenUsed="0" w:qFormat="1"/>
-    <w:lsdException w:name="Medium List 2 Accent 1" w:semiHidden="0" w:uiPriority="66" w:unhideWhenUsed="0"/>
-    <w:lsdException w:name="Medium Grid 1 Accent 1" w:semiHidden="0" w:uiPriority="67" w:unhideWhenUsed="0"/>
-    <w:lsdException w:name="Medium Grid 2 Accent 1" w:semiHidden="0" w:uiPriority="68" w:unhideWhenUsed="0"/>
-    <w:lsdException w:name="Medium Grid 3 Accent 1" w:semiHidden="0" w:uiPriority="69" w:unhideWhenUsed="0"/>
-    <w:lsdException w:name="Dark List Accent 1" w:semiHidden="0" w:uiPriority="70" w:unhideWhenUsed="0"/>
-    <w:lsdException w:name="Colorful Shading Accent 1" w:semiHidden="0" w:uiPriority="71" w:unhideWhenUsed="0"/>
-    <w:lsdException w:name="Colorful List Accent 1" w:semiHidden="0" w:uiPriority="72" w:unhideWhenUsed="0"/>
-    <w:lsdException w:name="Colorful Grid Accent 1" w:semiHidden="0" w:uiPriority="73" w:unhideWhenUsed="0"/>
-    <w:lsdException w:name="Light Shading Accent 2" w:semiHidden="0" w:uiPriority="60" w:unhideWhenUsed="0"/>
-    <w:lsdException w:name="Light List Accent 2" w:semiHidden="0" w:uiPriority="61" w:unhideWhenUsed="0"/>
-    <w:lsdException w:name="Light Grid Accent 2" w:semiHidden="0" w:uiPriority="62" w:unhideWhenUsed="0"/>
-    <w:lsdException w:name="Medium Shading 1 Accent 2" w:semiHidden="0" w:uiPriority="63" w:unhideWhenUsed="0"/>
-    <w:lsdException w:name="Medium Shading 2 Accent 2" w:semiHidden="0" w:uiPriority="64" w:unhideWhenUsed="0"/>
-    <w:lsdException w:name="Medium List 1 Accent 2" w:semiHidden="0" w:uiPriority="65" w:unhideWhenUsed="0"/>
-    <w:lsdException w:name="Medium List 2 Accent 2" w:semiHidden="0" w:uiPriority="66" w:unhideWhenUsed="0"/>
-    <w:lsdException w:name="Medium Grid 1 Accent 2" w:semiHidden="0" w:uiPriority="67" w:unhideWhenUsed="0"/>
-    <w:lsdException w:name="Medium Grid 2 Accent 2" w:semiHidden="0" w:uiPriority="68" w:unhideWhenUsed="0"/>
-    <w:lsdException w:name="Medium Grid 3 Accent 2" w:semiHidden="0" w:uiPriority="69" w:unhideWhenUsed="0"/>
-    <w:lsdException w:name="Dark List Accent 2" w:semiHidden="0" w:uiPriority="70" w:unhideWhenUsed="0"/>
-    <w:lsdException w:name="Colorful Shading Accent 2" w:semiHidden="0" w:uiPriority="71" w:unhideWhenUsed="0"/>
-    <w:lsdException w:name="Colorful List Accent 2" w:semiHidden="0" w:uiPriority="72" w:unhideWhenUsed="0"/>
-    <w:lsdException w:name="Colorful Grid Accent 2" w:semiHidden="0" w:uiPriority="73" w:unhideWhenUsed="0"/>
-    <w:lsdException w:name="Light Shading Accent 3" w:semiHidden="0" w:uiPriority="60" w:unhideWhenUsed="0"/>
-    <w:lsdException w:name="Light List Accent 3" w:semiHidden="0" w:uiPriority="61" w:unhideWhenUsed="0"/>
-    <w:lsdException w:name="Light Grid Accent 3" w:semiHidden="0" w:uiPriority="62" w:unhideWhenUsed="0"/>
-    <w:lsdException w:name="Medium Shading 1 Accent 3" w:semiHidden="0" w:uiPriority="63" w:unhideWhenUsed="0"/>
-    <w:lsdException w:name="Medium Shading 2 Accent 3" w:semiHidden="0" w:uiPriority="64" w:unhideWhenUsed="0"/>
-    <w:lsdException w:name="Medium List 1 Accent 3" w:semiHidden="0" w:uiPriority="65" w:unhideWhenUsed="0"/>
-    <w:lsdException w:name="Medium List 2 Accent 3" w:semiHidden="0" w:uiPriority="66" w:unhideWhenUsed="0"/>
-    <w:lsdException w:name="Medium Grid 1 Accent 3" w:semiHidden="0" w:uiPriority="67" w:unhideWhenUsed="0"/>
-    <w:lsdException w:name="Medium Grid 2 Accent 3" w:semiHidden="0" w:uiPriority="68" w:unhideWhenUsed="0"/>
-    <w:lsdException w:name="Medium Grid 3 Accent 3" w:semiHidden="0" w:uiPriority="69" w:unhideWhenUsed="0"/>
-    <w:lsdException w:name="Dark List Accent 3" w:semiHidden="0" w:uiPriority="70" w:unhideWhenUsed="0"/>
-    <w:lsdException w:name="Colorful Shading Accent 3" w:semiHidden="0" w:uiPriority="71" w:unhideWhenUsed="0"/>
-    <w:lsdException w:name="Colorful List Accent 3" w:semiHidden="0" w:uiPriority="72" w:unhideWhenUsed="0"/>
-    <w:lsdException w:name="Colorful Grid Accent 3" w:semiHidden="0" w:uiPriority="73" w:unhideWhenUsed="0"/>
-    <w:lsdException w:name="Light Shading Accent 4" w:semiHidden="0" w:uiPriority="60" w:unhideWhenUsed="0"/>
-    <w:lsdException w:name="Light List Accent 4" w:semiHidden="0" w:uiPriority="61" w:unhideWhenUsed="0"/>
-    <w:lsdException w:name="Light Grid Accent 4" w:semiHidden="0" w:uiPriority="62" w:unhideWhenUsed="0"/>
-    <w:lsdException w:name="Medium Shading 1 Accent 4" w:semiHidden="0" w:uiPriority="63" w:unhideWhenUsed="0"/>
-    <w:lsdException w:name="Medium Shading 2 Accent 4" w:semiHidden="0" w:uiPriority="64" w:unhideWhenUsed="0"/>
-    <w:lsdException w:name="Medium List 1 Accent 4" w:semiHidden="0" w:uiPriority="65" w:unhideWhenUsed="0"/>
-    <w:lsdException w:name="Medium List 2 Accent 4" w:semiHidden="0" w:uiPriority="66" w:unhideWhenUsed="0"/>
-    <w:lsdException w:name="Medium Grid 1 Accent 4" w:semiHidden="0" w:uiPriority="67" w:unhideWhenUsed="0"/>
-    <w:lsdException w:name="Medium Grid 2 Accent 4" w:semiHidden="0" w:uiPriority="68" w:unhideWhenUsed="0"/>
-    <w:lsdException w:name="Medium Grid 3 Accent 4" w:semiHidden="0" w:uiPriority="69" w:unhideWhenUsed="0"/>
-    <w:lsdException w:name="Dark List Accent 4" w:semiHidden="0" w:uiPriority="70" w:unhideWhenUsed="0"/>
-    <w:lsdException w:name="Colorful Shading Accent 4" w:semiHidden="0" w:uiPriority="71" w:unhideWhenUsed="0"/>
-    <w:lsdException w:name="Colorful List Accent 4" w:semiHidden="0" w:uiPriority="72" w:unhideWhenUsed="0"/>
-    <w:lsdException w:name="Colorful Grid Accent 4" w:semiHidden="0" w:uiPriority="73" w:unhideWhenUsed="0"/>
-    <w:lsdException w:name="Light Shading Accent 5" w:semiHidden="0" w:uiPriority="60" w:unhideWhenUsed="0"/>
-    <w:lsdException w:name="Light List Accent 5" w:semiHidden="0" w:uiPriority="61" w:unhideWhenUsed="0"/>
-    <w:lsdException w:name="Light Grid Accent 5" w:semiHidden="0" w:uiPriority="62" w:unhideWhenUsed="0"/>
-    <w:lsdException w:name="Medium Shading 1 Accent 5" w:semiHidden="0" w:uiPriority="63" w:unhideWhenUsed="0"/>
-    <w:lsdException w:name="Medium Shading 2 Accent 5" w:semiHidden="0" w:uiPriority="64" w:unhideWhenUsed="0"/>
-    <w:lsdException w:name="Medium List 1 Accent 5" w:semiHidden="0" w:uiPriority="65" w:unhideWhenUsed="0"/>
-    <w:lsdException w:name="Medium List 2 Accent 5" w:semiHidden="0" w:uiPriority="66" w:unhideWhenUsed="0"/>
-    <w:lsdException w:name="Medium Grid 1 Accent 5" w:semiHidden="0" w:uiPriority="67" w:unhideWhenUsed="0"/>
-    <w:lsdException w:name="Medium Grid 2 Accent 5" w:semiHidden="0" w:uiPriority="68" w:unhideWhenUsed="0"/>
-    <w:lsdException w:name="Medium Grid 3 Accent 5" w:semiHidden="0" w:uiPriority="69" w:unhideWhenUsed="0"/>
-    <w:lsdException w:name="Dark List Accent 5" w:semiHidden="0" w:uiPriority="70" w:unhideWhenUsed="0"/>
-    <w:lsdException w:name="Colorful Shading Accent 5" w:semiHidden="0" w:uiPriority="71" w:unhideWhenUsed="0"/>
-    <w:lsdException w:name="Colorful List Accent 5" w:semiHidden="0" w:uiPriority="72" w:unhideWhenUsed="0"/>
-    <w:lsdException w:name="Colorful Grid Accent 5" w:semiHidden="0" w:uiPriority="73" w:unhideWhenUsed="0"/>
-    <w:lsdException w:name="Light Shading Accent 6" w:semiHidden="0" w:uiPriority="60" w:unhideWhenUsed="0"/>
-    <w:lsdException w:name="Light List Accent 6" w:semiHidden="0" w:uiPriority="61" w:unhideWhenUsed="0"/>
-    <w:lsdException w:name="Light Grid Accent 6" w:semiHidden="0" w:uiPriority="62" w:unhideWhenUsed="0"/>
-    <w:lsdException w:name="Medium Shading 1 Accent 6" w:semiHidden="0" w:uiPriority="63" w:unhideWhenUsed="0"/>
-    <w:lsdException w:name="Medium Shading 2 Accent 6" w:semiHidden="0" w:uiPriority="64" w:unhideWhenUsed="0"/>
-    <w:lsdException w:name="Medium List 1 Accent 6" w:semiHidden="0" w:uiPriority="65" w:unhideWhenUsed="0"/>
-    <w:lsdException w:name="Medium List 2 Accent 6" w:semiHidden="0" w:uiPriority="66" w:unhideWhenUsed="0"/>
-    <w:lsdException w:name="Medium Grid 1 Accent 6" w:semiHidden="0" w:uiPriority="67" w:unhideWhenUsed="0"/>
-    <w:lsdException w:name="Medium Grid 2 Accent 6" w:semiHidden="0" w:uiPriority="68" w:unhideWhenUsed="0"/>
-    <w:lsdException w:name="Medium Grid 3 Accent 6" w:semiHidden="0" w:uiPriority="69" w:unhideWhenUsed="0"/>
-    <w:lsdException w:name="Dark List Accent 6" w:semiHidden="0" w:uiPriority="70" w:unhideWhenUsed="0"/>
-    <w:lsdException w:name="Colorful Shading Accent 6" w:semiHidden="0" w:uiPriority="71" w:unhideWhenUsed="0"/>
-    <w:lsdException w:name="Colorful List Accent 6" w:semiHidden="0" w:uiPriority="72" w:unhideWhenUsed="0"/>
-    <w:lsdException w:name="Colorful Grid Accent 6" w:semiHidden="0" w:uiPriority="73" w:unhideWhenUsed="0"/>
-    <w:lsdException w:name="Subtle Emphasis" w:semiHidden="0" w:uiPriority="19" w:unhideWhenUsed="0" w:qFormat="1"/>
-    <w:lsdException w:name="Intense Emphasis" w:semiHidden="0" w:uiPriority="21" w:unhideWhenUsed="0" w:qFormat="1"/>
-    <w:lsdException w:name="Subtle Reference" w:semiHidden="0" w:uiPriority="31" w:unhideWhenUsed="0" w:qFormat="1"/>
-    <w:lsdException w:name="Intense Reference" w:semiHidden="0" w:uiPriority="32" w:unhideWhenUsed="0" w:qFormat="1"/>
-    <w:lsdException w:name="Book Title" w:semiHidden="0" w:uiPriority="33" w:unhideWhenUsed="0" w:qFormat="1"/>
-    <w:lsdException w:name="Bibliography" w:uiPriority="37"/>
-    <w:lsdException w:name="TOC Heading" w:uiPriority="39" w:qFormat="1"/>
-  </w:latentStyles>
-  <w:style w:type="paragraph" w:default="1" w:styleId="Normal">
-    <w:name w:val="Normal"/>
-    <w:qFormat/>
-    <w:pPr>
-      <w:spacing w:after="200" w:line="276" w:lineRule="auto"/>
-    </w:pPr>
-    <w:rPr>
-      <w:sz w:val="22"/>
-      <w:szCs w:val="22"/>
-    </w:rPr>
-  </w:style>
-  <w:style w:type="character" w:default="1" w:styleId="DefaultParagraphFont">
-    <w:name w:val="Default Paragraph Font"/>
-    <w:uiPriority w:val="1"/>
-    <w:semiHidden/>
-    <w:unhideWhenUsed/>
-  </w:style>
-  <w:style w:type="table" w:default="1" w:styleId="TableNormal">
-    <w:name w:val="Normal Table"/>
-    <w:uiPriority w:val="99"/>
-    <w:semiHidden/>
-    <w:unhideWhenUsed/>
-    <w:tblPr>
-      <w:tblInd w:w="0" w:type="dxa"/>
-      <w:tblCellMar>
-        <w:top w:w="0" w:type="dxa"/>
-        <w:left w:w="108" w:type="dxa"/>
-        <w:bottom w:w="0" w:type="dxa"/>
-        <w:right w:w="108" w:type="dxa"/>
-      </w:tblCellMar>
-    </w:tblPr>
-  </w:style>
-  <w:style w:type="numbering" w:default="1" w:styleId="NoList">
-    <w:name w:val="No List"/>
-    <w:uiPriority w:val="99"/>
-    <w:semiHidden/>
-    <w:unhideWhenUsed/>
-  </w:style>
-  <w:style w:type="character" w:styleId="CommentReference">
-    <w:name w:val="annotation reference"/>
-    <w:basedOn w:val="DefaultParagraphFont"/>
-    <w:uiPriority w:val="99"/>
-    <w:semiHidden/>
-    <w:unhideWhenUsed/>
-    <w:rsid w:val="00EA799E"/>
-    <w:rPr>
-      <w:sz w:val="16"/>
-      <w:szCs w:val="16"/>
-    </w:rPr>
-  </w:style>
-  <w:style w:type="paragraph" w:styleId="CommentText">
-    <w:name w:val="annotation text"/>
-    <w:basedOn w:val="Normal"/>
-    <w:link w:val="CommentTextChar"/>
-    <w:uiPriority w:val="99"/>
-    <w:semiHidden/>
-    <w:unhideWhenUsed/>
-    <w:rsid w:val="00EA799E"/>
-    <w:rPr>
-      <w:sz w:val="20"/>
-      <w:szCs w:val="20"/>
-    </w:rPr>
-  </w:style>
-  <w:style w:type="character" w:customStyle="1" w:styleId="CommentTextChar">
-    <w:name w:val="Comment Text Char"/>
-    <w:basedOn w:val="DefaultParagraphFont"/>
-    <w:link w:val="CommentText"/>
-    <w:uiPriority w:val="99"/>
-    <w:semiHidden/>
-    <w:rsid w:val="00EA799E"/>
-  </w:style>
-  <w:style w:type="paragraph" w:styleId="CommentSubject">
-    <w:name w:val="annotation subject"/>
-    <w:basedOn w:val="CommentText"/>
-    <w:next w:val="CommentText"/>
-    <w:link w:val="CommentSubjectChar"/>
-    <w:uiPriority w:val="99"/>
-    <w:semiHidden/>
-    <w:unhideWhenUsed/>
-    <w:rsid w:val="00EA799E"/>
-    <w:rPr>
-      <w:b/>
-      <w:bCs/>
-    </w:rPr>
-  </w:style>
-  <w:style w:type="character" w:customStyle="1" w:styleId="CommentSubjectChar">
-    <w:name w:val="Comment Subject Char"/>
-    <w:basedOn w:val="CommentTextChar"/>
-    <w:link w:val="CommentSubject"/>
-    <w:uiPriority w:val="99"/>
-    <w:semiHidden/>
-    <w:rsid w:val="00EA799E"/>
-    <w:rPr>
-      <w:b/>
-      <w:bCs/>
-    </w:rPr>
-  </w:style>
-  <w:style w:type="paragraph" w:styleId="BalloonText">
-    <w:name w:val="Balloon Text"/>
-    <w:basedOn w:val="Normal"/>
-    <w:link w:val="BalloonTextChar"/>
-    <w:uiPriority w:val="99"/>
-    <w:semiHidden/>
-    <w:unhideWhenUsed/>
-    <w:rsid w:val="00EA799E"/>
-    <w:pPr>
-      <w:spacing w:after="0" w:line="240" w:lineRule="auto"/>
-    </w:pPr>
-    <w:rPr>
-      <w:rFonts w:ascii="Tahoma" w:hAnsi="Tahoma" w:cs="Tahoma"/>
-      <w:sz w:val="16"/>
-      <w:szCs w:val="16"/>
-    </w:rPr>
-  </w:style>
-  <w:style w:type="character" w:customStyle="1" w:styleId="BalloonTextChar">
-    <w:name w:val="Balloon Text Char"/>
-    <w:basedOn w:val="DefaultParagraphFont"/>
-    <w:link w:val="BalloonText"/>
-    <w:uiPriority w:val="99"/>
-    <w:semiHidden/>
-    <w:rsid w:val="00EA799E"/>
-    <w:rPr>
-      <w:rFonts w:ascii="Tahoma" w:hAnsi="Tahoma" w:cs="Tahoma"/>
-      <w:sz w:val="16"/>
-      <w:szCs w:val="16"/>
-    </w:rPr>
-  </w:style>
-</w:styles>
-</file>
-
-<file path=word/stylesWithEffects.xml><?xml version="1.0" encoding="utf-8"?>
-<w:styles xmlns:wpc="http://schemas.microsoft.com/office/word/2010/wordprocessingCanvas" xmlns:mc="http://schemas.openxmlformats.org/markup-compatibility/2006" xmlns:o="urn:schemas-microsoft-com:office:office" xmlns:r="http://schemas.openxmlformats.org/officeDocument/2006/relationships" xmlns:m="http://schemas.openxmlformats.org/officeDocument/2006/math" xmlns:v="urn:schemas-microsoft-com:vml" xmlns:wp14="http://schemas.microsoft.com/office/word/2010/wordprocessingDrawing" xmlns:wp="http://schemas.openxmlformats.org/drawingml/2006/wordprocessingDrawing" xmlns:w10="urn:schemas-microsoft-com:office:word" xmlns:w="http://schemas.openxmlformats.org/wordprocessingml/2006/main" xmlns:w14="http://schemas.microsoft.com/office/word/2010/wordml" xmlns:wpg="http://schemas.microsoft.com/office/word/2010/wordprocessingGroup" xmlns:wpi="http://schemas.microsoft.com/office/word/2010/wordprocessingInk" xmlns:wne="http://schemas.microsoft.com/office/word/2006/wordml" xmlns:wps="http://schemas.microsoft.com/office/word/2010/wordprocessingShape" mc:Ignorable="w14 wp14">
-  <w:docDefaults>
-    <w:rPrDefault>
-      <w:rPr>
-        <w:rFonts w:ascii="Calibri" w:eastAsia="Calibri" w:hAnsi="Calibri" w:cs="Times New Roman"/>
-        <w:lang w:val="en-US" w:eastAsia="en-US" w:bidi="ar-SA"/>
-      </w:rPr>
-    </w:rPrDefault>
-    <w:pPrDefault/>
-  </w:docDefaults>
-  <w:latentStyles w:defLockedState="0" w:defUIPriority="99" w:defSemiHidden="1" w:defUnhideWhenUsed="1" w:defQFormat="0" w:count="267">
-    <w:lsdException w:name="Normal" w:semiHidden="0" w:uiPriority="0" w:unhideWhenUsed="0" w:qFormat="1"/>
-    <w:lsdException w:name="heading 1" w:semiHidden="0" w:uiPriority="9" w:unhideWhenUsed="0" w:qFormat="1"/>
-    <w:lsdException w:name="heading 2" w:uiPriority="9" w:qFormat="1"/>
-    <w:lsdException w:name="heading 3" w:uiPriority="9" w:qFormat="1"/>
-    <w:lsdException w:name="heading 4" w:uiPriority="9" w:qFormat="1"/>
-    <w:lsdException w:name="heading 5" w:uiPriority="9" w:qFormat="1"/>
-    <w:lsdException w:name="heading 6" w:uiPriority="9" w:qFormat="1"/>
-    <w:lsdException w:name="heading 7" w:uiPriority="9" w:qFormat="1"/>
-    <w:lsdException w:name="heading 8" w:uiPriority="9" w:qFormat="1"/>
-    <w:lsdException w:name="heading 9" w:uiPriority="9" w:qFormat="1"/>
-    <w:lsdException w:name="toc 1" w:uiPriority="39"/>
-    <w:lsdException w:name="toc 2" w:uiPriority="39"/>
-    <w:lsdException w:name="toc 3" w:uiPriority="39"/>
-    <w:lsdException w:name="toc 4" w:uiPriority="39"/>
-    <w:lsdException w:name="toc 5" w:uiPriority="39"/>
-    <w:lsdException w:name="toc 6" w:uiPriority="39"/>
-    <w:lsdException w:name="toc 7" w:uiPriority="39"/>
-    <w:lsdException w:name="toc 8" w:uiPriority="39"/>
-    <w:lsdException w:name="toc 9" w:uiPriority="39"/>
-    <w:lsdException w:name="caption" w:uiPriority="35" w:qFormat="1"/>
-    <w:lsdException w:name="Title" w:semiHidden="0" w:uiPriority="10" w:unhideWhenUsed="0" w:qFormat="1"/>
-    <w:lsdException w:name="Default Paragraph Font" w:uiPriority="1"/>
-    <w:lsdException w:name="Subtitle" w:semiHidden="0" w:uiPriority="11" w:unhideWhenUsed="0" w:qFormat="1"/>
-    <w:lsdException w:name="Strong" w:semiHidden="0" w:uiPriority="22" w:unhideWhenUsed="0" w:qFormat="1"/>
-    <w:lsdException w:name="Emphasis" w:semiHidden="0" w:uiPriority="20" w:unhideWhenUsed="0" w:qFormat="1"/>
-    <w:lsdException w:name="Table Grid" w:semiHidden="0" w:uiPriority="59" w:unhideWhenUsed="0"/>
-    <w:lsdException w:name="Placeholder Text" w:unhideWhenUsed="0"/>
-    <w:lsdException w:name="No Spacing" w:semiHidden="0" w:uiPriority="1" w:unhideWhenUsed="0" w:qFormat="1"/>
-    <w:lsdException w:name="Light Shading" w:semiHidden="0" w:uiPriority="60" w:unhideWhenUsed="0"/>
-    <w:lsdException w:name="Light List" w:semiHidden="0" w:uiPriority="61" w:unhideWhenUsed="0"/>
-    <w:lsdException w:name="Light Grid" w:semiHidden="0" w:uiPriority="62" w:unhideWhenUsed="0"/>
-    <w:lsdException w:name="Medium Shading 1" w:semiHidden="0" w:uiPriority="63" w:unhideWhenUsed="0"/>
-    <w:lsdException w:name="Medium Shading 2" w:semiHidden="0" w:uiPriority="64" w:unhideWhenUsed="0"/>
-    <w:lsdException w:name="Medium List 1" w:semiHidden="0" w:uiPriority="65" w:unhideWhenUsed="0"/>
-    <w:lsdException w:name="Medium List 2" w:semiHidden="0" w:uiPriority="66" w:unhideWhenUsed="0"/>
-    <w:lsdException w:name="Medium Grid 1" w:semiHidden="0" w:uiPriority="67" w:unhideWhenUsed="0"/>
-    <w:lsdException w:name="Medium Grid 2" w:semiHidden="0" w:uiPriority="68" w:unhideWhenUsed="0"/>
-    <w:lsdException w:name="Medium Grid 3" w:semiHidden="0" w:uiPriority="69" w:unhideWhenUsed="0"/>
-    <w:lsdException w:name="Dark List" w:semiHidden="0" w:uiPriority="70" w:unhideWhenUsed="0"/>
-    <w:lsdException w:name="Colorful Shading" w:semiHidden="0" w:uiPriority="71" w:unhideWhenUsed="0"/>
-    <w:lsdException w:name="Colorful List" w:semiHidden="0" w:uiPriority="72" w:unhideWhenUsed="0"/>
-    <w:lsdException w:name="Colorful Grid" w:semiHidden="0" w:uiPriority="73" w:unhideWhenUsed="0"/>
-    <w:lsdException w:name="Light Shading Accent 1" w:semiHidden="0" w:uiPriority="60" w:unhideWhenUsed="0"/>
-    <w:lsdException w:name="Light List Accent 1" w:semiHidden="0" w:uiPriority="61" w:unhideWhenUsed="0"/>
-    <w:lsdException w:name="Light Grid Accent 1" w:semiHidden="0" w:uiPriority="62" w:unhideWhenUsed="0"/>
-    <w:lsdException w:name="Medium Shading 1 Accent 1" w:semiHidden="0" w:uiPriority="63" w:unhideWhenUsed="0"/>
-    <w:lsdException w:name="Medium Shading 2 Accent 1" w:semiHidden="0" w:uiPriority="64" w:unhideWhenUsed="0"/>
-    <w:lsdException w:name="Medium List 1 Accent 1" w:semiHidden="0" w:uiPriority="65" w:unhideWhenUsed="0"/>
-    <w:lsdException w:name="Revision" w:unhideWhenUsed="0"/>
-    <w:lsdException w:name="List Paragraph" w:semiHidden="0" w:uiPriority="34" w:unhideWhenUsed="0" w:qFormat="1"/>
-    <w:lsdException w:name="Quote" w:semiHidden="0" w:uiPriority="29" w:unhideWhenUsed="0" w:qFormat="1"/>
-    <w:lsdException w:name="Intense Quote" w:semiHidden="0" w:uiPriority="30" w:unhideWhenUsed="0" w:qFormat="1"/>
-    <w:lsdException w:name="Medium List 2 Accent 1" w:semiHidden="0" w:uiPriority="66" w:unhideWhenUsed="0"/>
-    <w:lsdException w:name="Medium Grid 1 Accent 1" w:semiHidden="0" w:uiPriority="67" w:unhideWhenUsed="0"/>
-    <w:lsdException w:name="Medium Grid 2 Accent 1" w:semiHidden="0" w:uiPriority="68" w:unhideWhenUsed="0"/>
-    <w:lsdException w:name="Medium Grid 3 Accent 1" w:semiHidden="0" w:uiPriority="69" w:unhideWhenUsed="0"/>
-    <w:lsdException w:name="Dark List Accent 1" w:semiHidden="0" w:uiPriority="70" w:unhideWhenUsed="0"/>
-    <w:lsdException w:name="Colorful Shading Accent 1" w:semiHidden="0" w:uiPriority="71" w:unhideWhenUsed="0"/>
-    <w:lsdException w:name="Colorful List Accent 1" w:semiHidden="0" w:uiPriority="72" w:unhideWhenUsed="0"/>
-    <w:lsdException w:name="Colorful Grid Accent 1" w:semiHidden="0" w:uiPriority="73" w:unhideWhenUsed="0"/>
-    <w:lsdException w:name="Light Shading Accent 2" w:semiHidden="0" w:uiPriority="60" w:unhideWhenUsed="0"/>
-    <w:lsdException w:name="Light List Accent 2" w:semiHidden="0" w:uiPriority="61" w:unhideWhenUsed="0"/>
-    <w:lsdException w:name="Light Grid Accent 2" w:semiHidden="0" w:uiPriority="62" w:unhideWhenUsed="0"/>
-    <w:lsdException w:name="Medium Shading 1 Accent 2" w:semiHidden="0" w:uiPriority="63" w:unhideWhenUsed="0"/>
-    <w:lsdException w:name="Medium Shading 2 Accent 2" w:semiHidden="0" w:uiPriority="64" w:unhideWhenUsed="0"/>
-    <w:lsdException w:name="Medium List 1 Accent 2" w:semiHidden="0" w:uiPriority="65" w:unhideWhenUsed="0"/>
-    <w:lsdException w:name="Medium List 2 Accent 2" w:semiHidden="0" w:uiPriority="66" w:unhideWhenUsed="0"/>
-    <w:lsdException w:name="Medium Grid 1 Accent 2" w:semiHidden="0" w:uiPriority="67" w:unhideWhenUsed="0"/>
-    <w:lsdException w:name="Medium Grid 2 Accent 2" w:semiHidden="0" w:uiPriority="68" w:unhideWhenUsed="0"/>
-    <w:lsdException w:name="Medium Grid 3 Accent 2" w:semiHidden="0" w:uiPriority="69" w:unhideWhenUsed="0"/>
-    <w:lsdException w:name="Dark List Accent 2" w:semiHidden="0" w:uiPriority="70" w:unhideWhenUsed="0"/>
-    <w:lsdException w:name="Colorful Shading Accent 2" w:semiHidden="0" w:uiPriority="71" w:unhideWhenUsed="0"/>
-    <w:lsdException w:name="Colorful List Accent 2" w:semiHidden="0" w:uiPriority="72" w:unhideWhenUsed="0"/>
-    <w:lsdException w:name="Colorful Grid Accent 2" w:semiHidden="0" w:uiPriority="73" w:unhideWhenUsed="0"/>
-    <w:lsdException w:name="Light Shading Accent 3" w:semiHidden="0" w:uiPriority="60" w:unhideWhenUsed="0"/>
-    <w:lsdException w:name="Light List Accent 3" w:semiHidden="0" w:uiPriority="61" w:unhideWhenUsed="0"/>
-    <w:lsdException w:name="Light Grid Accent 3" w:semiHidden="0" w:uiPriority="62" w:unhideWhenUsed="0"/>
-    <w:lsdException w:name="Medium Shading 1 Accent 3" w:semiHidden="0" w:uiPriority="63" w:unhideWhenUsed="0"/>
-    <w:lsdException w:name="Medium Shading 2 Accent 3" w:semiHidden="0" w:uiPriority="64" w:unhideWhenUsed="0"/>
-    <w:lsdException w:name="Medium List 1 Accent 3" w:semiHidden="0" w:uiPriority="65" w:unhideWhenUsed="0"/>
-    <w:lsdException w:name="Medium List 2 Accent 3" w:semiHidden="0" w:uiPriority="66" w:unhideWhenUsed="0"/>
-    <w:lsdException w:name="Medium Grid 1 Accent 3" w:semiHidden="0" w:uiPriority="67" w:unhideWhenUsed="0"/>
-    <w:lsdException w:name="Medium Grid 2 Accent 3" w:semiHidden="0" w:uiPriority="68" w:unhideWhenUsed="0"/>
-    <w:lsdException w:name="Medium Grid 3 Accent 3" w:semiHidden="0" w:uiPriority="69" w:unhideWhenUsed="0"/>
-    <w:lsdException w:name="Dark List Accent 3" w:semiHidden="0" w:uiPriority="70" w:unhideWhenUsed="0"/>
-    <w:lsdException w:name="Colorful Shading Accent 3" w:semiHidden="0" w:uiPriority="71" w:unhideWhenUsed="0"/>
-    <w:lsdException w:name="Colorful List Accent 3" w:semiHidden="0" w:uiPriority="72" w:unhideWhenUsed="0"/>
-    <w:lsdException w:name="Colorful Grid Accent 3" w:semiHidden="0" w:uiPriority="73" w:unhideWhenUsed="0"/>
-    <w:lsdException w:name="Light Shading Accent 4" w:semiHidden="0" w:uiPriority="60" w:unhideWhenUsed="0"/>
-    <w:lsdException w:name="Light List Accent 4" w:semiHidden="0" w:uiPriority="61" w:unhideWhenUsed="0"/>
-    <w:lsdException w:name="Light Grid Accent 4" w:semiHidden="0" w:uiPriority="62" w:unhideWhenUsed="0"/>
-    <w:lsdException w:name="Medium Shading 1 Accent 4" w:semiHidden="0" w:uiPriority="63" w:unhideWhenUsed="0"/>
-    <w:lsdException w:name="Medium Shading 2 Accent 4" w:semiHidden="0" w:uiPriority="64" w:unhideWhenUsed="0"/>
-    <w:lsdException w:name="Medium List 1 Accent 4" w:semiHidden="0" w:uiPriority="65" w:unhideWhenUsed="0"/>
-    <w:lsdException w:name="Medium List 2 Accent 4" w:semiHidden="0" w:uiPriority="66" w:unhideWhenUsed="0"/>
-    <w:lsdException w:name="Medium Grid 1 Accent 4" w:semiHidden="0" w:uiPriority="67" w:unhideWhenUsed="0"/>
-    <w:lsdException w:name="Medium Grid 2 Accent 4" w:semiHidden="0" w:uiPriority="68" w:unhideWhenUsed="0"/>
-    <w:lsdException w:name="Medium Grid 3 Accent 4" w:semiHidden="0" w:uiPriority="69" w:unhideWhenUsed="0"/>
-    <w:lsdException w:name="Dark List Accent 4" w:semiHidden="0" w:uiPriority="70" w:unhideWhenUsed="0"/>
-    <w:lsdException w:name="Colorful Shading Accent 4" w:semiHidden="0" w:uiPriority="71" w:unhideWhenUsed="0"/>
-    <w:lsdException w:name="Colorful List Accent 4" w:semiHidden="0" w:uiPriority="72" w:unhideWhenUsed="0"/>
-    <w:lsdException w:name="Colorful Grid Accent 4" w:semiHidden="0" w:uiPriority="73" w:unhideWhenUsed="0"/>
-    <w:lsdException w:name="Light Shading Accent 5" w:semiHidden="0" w:uiPriority="60" w:unhideWhenUsed="0"/>
-    <w:lsdException w:name="Light List Accent 5" w:semiHidden="0" w:uiPriority="61" w:unhideWhenUsed="0"/>
-    <w:lsdException w:name="Light Grid Accent 5" w:semiHidden="0" w:uiPriority="62" w:unhideWhenUsed="0"/>
-    <w:lsdException w:name="Medium Shading 1 Accent 5" w:semiHidden="0" w:uiPriority="63" w:unhideWhenUsed="0"/>
-    <w:lsdException w:name="Medium Shading 2 Accent 5" w:semiHidden="0" w:uiPriority="64" w:unhideWhenUsed="0"/>
-    <w:lsdException w:name="Medium List 1 Accent 5" w:semiHidden="0" w:uiPriority="65" w:unhideWhenUsed="0"/>
-    <w:lsdException w:name="Medium List 2 Accent 5" w:semiHidden="0" w:uiPriority="66" w:unhideWhenUsed="0"/>
-    <w:lsdException w:name="Medium Grid 1 Accent 5" w:semiHidden="0" w:uiPriority="67" w:unhideWhenUsed="0"/>
-    <w:lsdException w:name="Medium Grid 2 Accent 5" w:semiHidden="0" w:uiPriority="68" w:unhideWhenUsed="0"/>
-    <w:lsdException w:name="Medium Grid 3 Accent 5" w:semiHidden="0" w:uiPriority="69" w:unhideWhenUsed="0"/>
-    <w:lsdException w:name="Dark List Accent 5" w:semiHidden="0" w:uiPriority="70" w:unhideWhenUsed="0"/>
-    <w:lsdException w:name="Colorful Shading Accent 5" w:semiHidden="0" w:uiPriority="71" w:unhideWhenUsed="0"/>
-    <w:lsdException w:name="Colorful List Accent 5" w:semiHidden="0" w:uiPriority="72" w:unhideWhenUsed="0"/>
-    <w:lsdException w:name="Colorful Grid Accent 5" w:semiHidden="0" w:uiPriority="73" w:unhideWhenUsed="0"/>
-    <w:lsdException w:name="Light Shading Accent 6" w:semiHidden="0" w:uiPriority="60" w:unhideWhenUsed="0"/>
-    <w:lsdException w:name="Light List Accent 6" w:semiHidden="0" w:uiPriority="61" w:unhideWhenUsed="0"/>
-    <w:lsdException w:name="Light Grid Accent 6" w:semiHidden="0" w:uiPriority="62" w:unhideWhenUsed="0"/>
-    <w:lsdException w:name="Medium Shading 1 Accent 6" w:semiHidden="0" w:uiPriority="63" w:unhideWhenUsed="0"/>
-    <w:lsdException w:name="Medium Shading 2 Accent 6" w:semiHidden="0" w:uiPriority="64" w:unhideWhenUsed="0"/>
-    <w:lsdException w:name="Medium List 1 Accent 6" w:semiHidden="0" w:uiPriority="65" w:unhideWhenUsed="0"/>
-    <w:lsdException w:name="Medium List 2 Accent 6" w:semiHidden="0" w:uiPriority="66" w:unhideWhenUsed="0"/>
-    <w:lsdException w:name="Medium Grid 1 Accent 6" w:semiHidden="0" w:uiPriority="67" w:unhideWhenUsed="0"/>
-    <w:lsdException w:name="Medium Grid 2 Accent 6" w:semiHidden="0" w:uiPriority="68" w:unhideWhenUsed="0"/>
-    <w:lsdException w:name="Medium Grid 3 Accent 6" w:semiHidden="0" w:uiPriority="69" w:unhideWhenUsed="0"/>
-    <w:lsdException w:name="Dark List Accent 6" w:semiHidden="0" w:uiPriority="70" w:unhideWhenUsed="0"/>
-    <w:lsdException w:name="Colorful Shading Accent 6" w:semiHidden="0" w:uiPriority="71" w:unhideWhenUsed="0"/>
-    <w:lsdException w:name="Colorful List Accent 6" w:semiHidden="0" w:uiPriority="72" w:unhideWhenUsed="0"/>
-    <w:lsdException w:name="Colorful Grid Accent 6" w:semiHidden="0" w:uiPriority="73" w:unhideWhenUsed="0"/>
-    <w:lsdException w:name="Subtle Emphasis" w:semiHidden="0" w:uiPriority="19" w:unhideWhenUsed="0" w:qFormat="1"/>
-    <w:lsdException w:name="Intense Emphasis" w:semiHidden="0" w:uiPriority="21" w:unhideWhenUsed="0" w:qFormat="1"/>
-    <w:lsdException w:name="Subtle Reference" w:semiHidden="0" w:uiPriority="31" w:unhideWhenUsed="0" w:qFormat="1"/>
-    <w:lsdException w:name="Intense Reference" w:semiHidden="0" w:uiPriority="32" w:unhideWhenUsed="0" w:qFormat="1"/>
-    <w:lsdException w:name="Book Title" w:semiHidden="0" w:uiPriority="33" w:unhideWhenUsed="0" w:qFormat="1"/>
-    <w:lsdException w:name="Bibliography" w:uiPriority="37"/>
-    <w:lsdException w:name="TOC Heading" w:uiPriority="39" w:qFormat="1"/>
+  <w:latentStyles w:defLockedState="0" w:defUIPriority="99" w:defSemiHidden="0" w:defUnhideWhenUsed="0" w:defQFormat="0" w:count="371">
+    <w:lsdException w:name="Normal" w:uiPriority="0" w:qFormat="1"/>
+    <w:lsdException w:name="heading 1" w:uiPriority="9" w:qFormat="1"/>
+    <w:lsdException w:name="heading 2" w:semiHidden="1" w:uiPriority="9" w:unhideWhenUsed="1" w:qFormat="1"/>
+    <w:lsdException w:name="heading 3" w:semiHidden="1" w:uiPriority="9" w:unhideWhenUsed="1" w:qFormat="1"/>
+    <w:lsdException w:name="heading 4" w:semiHidden="1" w:uiPriority="9" w:unhideWhenUsed="1" w:qFormat="1"/>
+    <w:lsdException w:name="heading 5" w:semiHidden="1" w:uiPriority="9" w:unhideWhenUsed="1" w:qFormat="1"/>
+    <w:lsdException w:name="heading 6" w:semiHidden="1" w:uiPriority="9" w:unhideWhenUsed="1" w:qFormat="1"/>
+    <w:lsdException w:name="heading 7" w:semiHidden="1" w:uiPriority="9" w:unhideWhenUsed="1" w:qFormat="1"/>
+    <w:lsdException w:name="heading 8" w:semiHidden="1" w:uiPriority="9" w:unhideWhenUsed="1" w:qFormat="1"/>
+    <w:lsdException w:name="heading 9" w:semiHidden="1" w:uiPriority="9" w:unhideWhenUsed="1" w:qFormat="1"/>
+    <w:lsdException w:name="index 1" w:semiHidden="1" w:unhideWhenUsed="1"/>
+    <w:lsdException w:name="index 2" w:semiHidden="1" w:unhideWhenUsed="1"/>
+    <w:lsdException w:name="index 3" w:semiHidden="1" w:unhideWhenUsed="1"/>
+    <w:lsdException w:name="index 4" w:semiHidden="1" w:unhideWhenUsed="1"/>
+    <w:lsdException w:name="index 5" w:semiHidden="1" w:unhideWhenUsed="1"/>
+    <w:lsdException w:name="index 6" w:semiHidden="1" w:unhideWhenUsed="1"/>
+    <w:lsdException w:name="index 7" w:semiHidden="1" w:unhideWhenUsed="1"/>
+    <w:lsdException w:name="index 8" w:semiHidden="1" w:unhideWhenUsed="1"/>
+    <w:lsdException w:name="index 9" w:semiHidden="1" w:unhideWhenUsed="1"/>
+    <w:lsdException w:name="toc 1" w:semiHidden="1" w:uiPriority="39" w:unhideWhenUsed="1"/>
+    <w:lsdException w:name="toc 2" w:semiHidden="1" w:uiPriority="39" w:unhideWhenUsed="1"/>
+    <w:lsdException w:name="toc 3" w:semiHidden="1" w:uiPriority="39" w:unhideWhenUsed="1"/>
+    <w:lsdException w:name="toc 4" w:semiHidden="1" w:uiPriority="39" w:unhideWhenUsed="1"/>
+    <w:lsdException w:name="toc 5" w:semiHidden="1" w:uiPriority="39" w:unhideWhenUsed="1"/>
+    <w:lsdException w:name="toc 6" w:semiHidden="1" w:uiPriority="39" w:unhideWhenUsed="1"/>
+    <w:lsdException w:name="toc 7" w:semiHidden="1" w:uiPriority="39" w:unhideWhenUsed="1"/>
+    <w:lsdException w:name="toc 8" w:semiHidden="1" w:uiPriority="39" w:unhideWhenUsed="1"/>
+    <w:lsdException w:name="toc 9" w:semiHidden="1" w:uiPriority="39" w:unhideWhenUsed="1"/>
+    <w:lsdException w:name="Normal Indent" w:semiHidden="1" w:unhideWhenUsed="1"/>
+    <w:lsdException w:name="footnote text" w:semiHidden="1" w:unhideWhenUsed="1"/>
+    <w:lsdException w:name="annotation text" w:semiHidden="1" w:unhideWhenUsed="1"/>
+    <w:lsdException w:name="header" w:semiHidden="1" w:unhideWhenUsed="1"/>
+    <w:lsdException w:name="footer" w:semiHidden="1" w:unhideWhenUsed="1"/>
+    <w:lsdException w:name="index heading" w:semiHidden="1" w:unhideWhenUsed="1"/>
+    <w:lsdException w:name="caption" w:semiHidden="1" w:uiPriority="35" w:unhideWhenUsed="1" w:qFormat="1"/>
+    <w:lsdException w:name="table of figures" w:semiHidden="1" w:unhideWhenUsed="1"/>
+    <w:lsdException w:name="envelope address" w:semiHidden="1" w:unhideWhenUsed="1"/>
+    <w:lsdException w:name="envelope return" w:semiHidden="1" w:unhideWhenUsed="1"/>
+    <w:lsdException w:name="footnote reference" w:semiHidden="1" w:unhideWhenUsed="1"/>
+    <w:lsdException w:name="annotation reference" w:semiHidden="1" w:unhideWhenUsed="1"/>
+    <w:lsdException w:name="line number" w:semiHidden="1" w:unhideWhenUsed="1"/>
+    <w:lsdException w:name="page number" w:semiHidden="1" w:unhideWhenUsed="1"/>
+    <w:lsdException w:name="endnote reference" w:semiHidden="1" w:unhideWhenUsed="1"/>
+    <w:lsdException w:name="endnote text" w:semiHidden="1" w:unhideWhenUsed="1"/>
+    <w:lsdException w:name="table of authorities" w:semiHidden="1" w:unhideWhenUsed="1"/>
+    <w:lsdException w:name="macro" w:semiHidden="1" w:unhideWhenUsed="1"/>
+    <w:lsdException w:name="toa heading" w:semiHidden="1" w:unhideWhenUsed="1"/>
+    <w:lsdException w:name="List" w:semiHidden="1" w:unhideWhenUsed="1"/>
+    <w:lsdException w:name="List Bullet" w:semiHidden="1" w:unhideWhenUsed="1"/>
+    <w:lsdException w:name="List Number" w:semiHidden="1" w:unhideWhenUsed="1"/>
+    <w:lsdException w:name="List 2" w:semiHidden="1" w:unhideWhenUsed="1"/>
+    <w:lsdException w:name="List 3" w:semiHidden="1" w:unhideWhenUsed="1"/>
+    <w:lsdException w:name="List 4" w:semiHidden="1" w:unhideWhenUsed="1"/>
+    <w:lsdException w:name="List 5" w:semiHidden="1" w:unhideWhenUsed="1"/>
+    <w:lsdException w:name="List Bullet 2" w:semiHidden="1" w:unhideWhenUsed="1"/>
+    <w:lsdException w:name="List Bullet 3" w:semiHidden="1" w:unhideWhenUsed="1"/>
+    <w:lsdException w:name="List Bullet 4" w:semiHidden="1" w:unhideWhenUsed="1"/>
+    <w:lsdException w:name="List Bullet 5" w:semiHidden="1" w:unhideWhenUsed="1"/>
+    <w:lsdException w:name="List Number 2" w:semiHidden="1" w:unhideWhenUsed="1"/>
+    <w:lsdException w:name="List Number 3" w:semiHidden="1" w:unhideWhenUsed="1"/>
+    <w:lsdException w:name="List Number 4" w:semiHidden="1" w:unhideWhenUsed="1"/>
+    <w:lsdException w:name="List Number 5" w:semiHidden="1" w:unhideWhenUsed="1"/>
+    <w:lsdException w:name="Title" w:uiPriority="10" w:qFormat="1"/>
+    <w:lsdException w:name="Closing" w:semiHidden="1" w:unhideWhenUsed="1"/>
+    <w:lsdException w:name="Signature" w:semiHidden="1" w:unhideWhenUsed="1"/>
+    <w:lsdException w:name="Default Paragraph Font" w:semiHidden="1" w:uiPriority="1" w:unhideWhenUsed="1"/>
+    <w:lsdException w:name="Body Text" w:semiHidden="1" w:unhideWhenUsed="1"/>
+    <w:lsdException w:name="Body Text Indent" w:semiHidden="1" w:unhideWhenUsed="1"/>
+    <w:lsdException w:name="List Continue" w:semiHidden="1" w:unhideWhenUsed="1"/>
+    <w:lsdException w:name="List Continue 2" w:semiHidden="1" w:unhideWhenUsed="1"/>
+    <w:lsdException w:name="List Continue 3" w:semiHidden="1" w:unhideWhenUsed="1"/>
+    <w:lsdException w:name="List Continue 4" w:semiHidden="1" w:unhideWhenUsed="1"/>
+    <w:lsdException w:name="List Continue 5" w:semiHidden="1" w:unhideWhenUsed="1"/>
+    <w:lsdException w:name="Message Header" w:semiHidden="1" w:unhideWhenUsed="1"/>
+    <w:lsdException w:name="Subtitle" w:uiPriority="11" w:qFormat="1"/>
+    <w:lsdException w:name="Salutation" w:semiHidden="1" w:unhideWhenUsed="1"/>
+    <w:lsdException w:name="Date" w:semiHidden="1" w:unhideWhenUsed="1"/>
+    <w:lsdException w:name="Body Text First Indent" w:semiHidden="1" w:unhideWhenUsed="1"/>
+    <w:lsdException w:name="Body Text First Indent 2" w:semiHidden="1" w:unhideWhenUsed="1"/>
+    <w:lsdException w:name="Note Heading" w:semiHidden="1" w:unhideWhenUsed="1"/>
+    <w:lsdException w:name="Body Text 2" w:semiHidden="1" w:unhideWhenUsed="1"/>
+    <w:lsdException w:name="Body Text 3" w:semiHidden="1" w:unhideWhenUsed="1"/>
+    <w:lsdException w:name="Body Text Indent 2" w:semiHidden="1" w:unhideWhenUsed="1"/>
+    <w:lsdException w:name="Body Text Indent 3" w:semiHidden="1" w:unhideWhenUsed="1"/>
+    <w:lsdException w:name="Block Text" w:semiHidden="1" w:unhideWhenUsed="1"/>
+    <w:lsdException w:name="Hyperlink" w:semiHidden="1" w:unhideWhenUsed="1"/>
+    <w:lsdException w:name="FollowedHyperlink" w:semiHidden="1" w:unhideWhenUsed="1"/>
+    <w:lsdException w:name="Strong" w:uiPriority="22" w:qFormat="1"/>
+    <w:lsdException w:name="Emphasis" w:uiPriority="20" w:qFormat="1"/>
+    <w:lsdException w:name="Document Map" w:semiHidden="1" w:unhideWhenUsed="1"/>
+    <w:lsdException w:name="Plain Text" w:semiHidden="1" w:unhideWhenUsed="1"/>
+    <w:lsdException w:name="E-mail Signature" w:semiHidden="1" w:unhideWhenUsed="1"/>
+    <w:lsdException w:name="HTML Top of Form" w:semiHidden="1" w:unhideWhenUsed="1"/>
+    <w:lsdException w:name="HTML Bottom of Form" w:semiHidden="1" w:unhideWhenUsed="1"/>
+    <w:lsdException w:name="Normal (Web)" w:semiHidden="1" w:unhideWhenUsed="1"/>
+    <w:lsdException w:name="HTML Acronym" w:semiHidden="1" w:unhideWhenUsed="1"/>
+    <w:lsdException w:name="HTML Address" w:semiHidden="1" w:unhideWhenUsed="1"/>
+    <w:lsdException w:name="HTML Cite" w:semiHidden="1" w:unhideWhenUsed="1"/>
+    <w:lsdException w:name="HTML Code" w:semiHidden="1" w:unhideWhenUsed="1"/>
+    <w:lsdException w:name="HTML Definition" w:semiHidden="1" w:unhideWhenUsed="1"/>
+    <w:lsdException w:name="HTML Keyboard" w:semiHidden="1" w:unhideWhenUsed="1"/>
+    <w:lsdException w:name="HTML Preformatted" w:semiHidden="1" w:unhideWhenUsed="1"/>
+    <w:lsdException w:name="HTML Sample" w:semiHidden="1" w:unhideWhenUsed="1"/>
+    <w:lsdException w:name="HTML Typewriter" w:semiHidden="1" w:unhideWhenUsed="1"/>
+    <w:lsdException w:name="HTML Variable" w:semiHidden="1" w:unhideWhenUsed="1"/>
+    <w:lsdException w:name="Normal Table" w:semiHidden="1" w:unhideWhenUsed="1"/>
+    <w:lsdException w:name="annotation subject" w:semiHidden="1" w:unhideWhenUsed="1"/>
+    <w:lsdException w:name="No List" w:semiHidden="1" w:unhideWhenUsed="1"/>
+    <w:lsdException w:name="Outline List 1" w:semiHidden="1" w:unhideWhenUsed="1"/>
+    <w:lsdException w:name="Outline List 2" w:semiHidden="1" w:unhideWhenUsed="1"/>
+    <w:lsdException w:name="Outline List 3" w:semiHidden="1" w:unhideWhenUsed="1"/>
+    <w:lsdException w:name="Table Simple 1" w:semiHidden="1" w:unhideWhenUsed="1"/>
+    <w:lsdException w:name="Table Simple 2" w:semiHidden="1" w:unhideWhenUsed="1"/>
+    <w:lsdException w:name="Table Simple 3" w:semiHidden="1" w:unhideWhenUsed="1"/>
+    <w:lsdException w:name="Table Classic 1" w:semiHidden="1" w:unhideWhenUsed="1"/>
+    <w:lsdException w:name="Table Classic 2" w:semiHidden="1" w:unhideWhenUsed="1"/>
+    <w:lsdException w:name="Table Classic 3" w:semiHidden="1" w:unhideWhenUsed="1"/>
+    <w:lsdException w:name="Table Classic 4" w:semiHidden="1" w:unhideWhenUsed="1"/>
+    <w:lsdException w:name="Table Colorful 1" w:semiHidden="1" w:unhideWhenUsed="1"/>
+    <w:lsdException w:name="Table Colorful 2" w:semiHidden="1" w:unhideWhenUsed="1"/>
+    <w:lsdException w:name="Table Colorful 3" w:semiHidden="1" w:unhideWhenUsed="1"/>
+    <w:lsdException w:name="Table Columns 1" w:semiHidden="1" w:unhideWhenUsed="1"/>
+    <w:lsdException w:name="Table Columns 2" w:semiHidden="1" w:unhideWhenUsed="1"/>
+    <w:lsdException w:name="Table Columns 3" w:semiHidden="1" w:unhideWhenUsed="1"/>
+    <w:lsdException w:name="Table Columns 4" w:semiHidden="1" w:unhideWhenUsed="1"/>
+    <w:lsdException w:name="Table Columns 5" w:semiHidden="1" w:unhideWhenUsed="1"/>
+    <w:lsdException w:name="Table Grid 1" w:semiHidden="1" w:unhideWhenUsed="1"/>
+    <w:lsdException w:name="Table Grid 2" w:semiHidden="1" w:unhideWhenUsed="1"/>
+    <w:lsdException w:name="Table Grid 3" w:semiHidden="1" w:unhideWhenUsed="1"/>
+    <w:lsdException w:name="Table Grid 4" w:semiHidden="1" w:unhideWhenUsed="1"/>
+    <w:lsdException w:name="Table Grid 5" w:semiHidden="1" w:unhideWhenUsed="1"/>
+    <w:lsdException w:name="Table Grid 6" w:semiHidden="1" w:unhideWhenUsed="1"/>
+    <w:lsdException w:name="Table Grid 7" w:semiHidden="1" w:unhideWhenUsed="1"/>
+    <w:lsdException w:name="Table Grid 8" w:semiHidden="1" w:unhideWhenUsed="1"/>
+    <w:lsdException w:name="Table List 1" w:semiHidden="1" w:unhideWhenUsed="1"/>
+    <w:lsdException w:name="Table List 2" w:semiHidden="1" w:unhideWhenUsed="1"/>
+    <w:lsdException w:name="Table List 3" w:semiHidden="1" w:unhideWhenUsed="1"/>
+    <w:lsdException w:name="Table List 4" w:semiHidden="1" w:unhideWhenUsed="1"/>
+    <w:lsdException w:name="Table List 5" w:semiHidden="1" w:unhideWhenUsed="1"/>
+    <w:lsdException w:name="Table List 6" w:semiHidden="1" w:unhideWhenUsed="1"/>
+    <w:lsdException w:name="Table List 7" w:semiHidden="1" w:unhideWhenUsed="1"/>
+    <w:lsdException w:name="Table List 8" w:semiHidden="1" w:unhideWhenUsed="1"/>
+    <w:lsdException w:name="Table 3D effects 1" w:semiHidden="1" w:unhideWhenUsed="1"/>
+    <w:lsdException w:name="Table 3D effects 2" w:semiHidden="1" w:unhideWhenUsed="1"/>
+    <w:lsdException w:name="Table 3D effects 3" w:semiHidden="1" w:unhideWhenUsed="1"/>
+    <w:lsdException w:name="Table Contemporary" w:semiHidden="1" w:unhideWhenUsed="1"/>
+    <w:lsdException w:name="Table Elegant" w:semiHidden="1" w:unhideWhenUsed="1"/>
+    <w:lsdException w:name="Table Professional" w:semiHidden="1" w:unhideWhenUsed="1"/>
+    <w:lsdException w:name="Table Subtle 1" w:semiHidden="1" w:unhideWhenUsed="1"/>
+    <w:lsdException w:name="Table Subtle 2" w:semiHidden="1" w:unhideWhenUsed="1"/>
+    <w:lsdException w:name="Table Web 1" w:semiHidden="1" w:unhideWhenUsed="1"/>
+    <w:lsdException w:name="Table Web 2" w:semiHidden="1" w:unhideWhenUsed="1"/>
+    <w:lsdException w:name="Table Web 3" w:semiHidden="1" w:unhideWhenUsed="1"/>
+    <w:lsdException w:name="Balloon Text" w:semiHidden="1" w:unhideWhenUsed="1"/>
+    <w:lsdException w:name="Table Grid" w:uiPriority="59"/>
+    <w:lsdException w:name="Table Theme" w:semiHidden="1" w:unhideWhenUsed="1"/>
+    <w:lsdException w:name="Placeholder Text" w:semiHidden="1"/>
+    <w:lsdException w:name="No Spacing" w:uiPriority="1" w:qFormat="1"/>
+    <w:lsdException w:name="Light Shading" w:uiPriority="60"/>
+    <w:lsdException w:name="Light List" w:uiPriority="61"/>
+    <w:lsdException w:name="Light Grid" w:uiPriority="62"/>
+    <w:lsdException w:name="Medium Shading 1" w:uiPriority="63"/>
+    <w:lsdException w:name="Medium Shading 2" w:uiPriority="64"/>
+    <w:lsdException w:name="Medium List 1" w:uiPriority="65"/>
+    <w:lsdException w:name="Medium List 2" w:uiPriority="66"/>
+    <w:lsdException w:name="Medium Grid 1" w:uiPriority="67"/>
+    <w:lsdException w:name="Medium Grid 2" w:uiPriority="68"/>
+    <w:lsdException w:name="Medium Grid 3" w:uiPriority="69"/>
+    <w:lsdException w:name="Dark List" w:uiPriority="70"/>
+    <w:lsdException w:name="Colorful Shading" w:uiPriority="71"/>
+    <w:lsdException w:name="Colorful List" w:uiPriority="72"/>
+    <w:lsdException w:name="Colorful Grid" w:uiPriority="73"/>
+    <w:lsdException w:name="Light Shading Accent 1" w:uiPriority="60"/>
+    <w:lsdException w:name="Light List Accent 1" w:uiPriority="61"/>
+    <w:lsdException w:name="Light Grid Accent 1" w:uiPriority="62"/>
+    <w:lsdException w:name="Medium Shading 1 Accent 1" w:uiPriority="63"/>
+    <w:lsdException w:name="Medium Shading 2 Accent 1" w:uiPriority="64"/>
+    <w:lsdException w:name="Medium List 1 Accent 1" w:uiPriority="65"/>
+    <w:lsdException w:name="Revision" w:semiHidden="1"/>
+    <w:lsdException w:name="List Paragraph" w:uiPriority="34" w:qFormat="1"/>
+    <w:lsdException w:name="Quote" w:uiPriority="29" w:qFormat="1"/>
+    <w:lsdException w:name="Intense Quote" w:uiPriority="30" w:qFormat="1"/>
+    <w:lsdException w:name="Medium List 2 Accent 1" w:uiPriority="66"/>
+    <w:lsdException w:name="Medium Grid 1 Accent 1" w:uiPriority="67"/>
+    <w:lsdException w:name="Medium Grid 2 Accent 1" w:uiPriority="68"/>
+    <w:lsdException w:name="Medium Grid 3 Accent 1" w:uiPriority="69"/>
+    <w:lsdException w:name="Dark List Accent 1" w:uiPriority="70"/>
+    <w:lsdException w:name="Colorful Shading Accent 1" w:uiPriority="71"/>
+    <w:lsdException w:name="Colorful List Accent 1" w:uiPriority="72"/>
+    <w:lsdException w:name="Colorful Grid Accent 1" w:uiPriority="73"/>
+    <w:lsdException w:name="Light Shading Accent 2" w:uiPriority="60"/>
+    <w:lsdException w:name="Light List Accent 2" w:uiPriority="61"/>
+    <w:lsdException w:name="Light Grid Accent 2" w:uiPriority="62"/>
+    <w:lsdException w:name="Medium Shading 1 Accent 2" w:uiPriority="63"/>
+    <w:lsdException w:name="Medium Shading 2 Accent 2" w:uiPriority="64"/>
+    <w:lsdException w:name="Medium List 1 Accent 2" w:uiPriority="65"/>
+    <w:lsdException w:name="Medium List 2 Accent 2" w:uiPriority="66"/>
+    <w:lsdException w:name="Medium Grid 1 Accent 2" w:uiPriority="67"/>
+    <w:lsdException w:name="Medium Grid 2 Accent 2" w:uiPriority="68"/>
+    <w:lsdException w:name="Medium Grid 3 Accent 2" w:uiPriority="69"/>
+    <w:lsdException w:name="Dark List Accent 2" w:uiPriority="70"/>
+    <w:lsdException w:name="Colorful Shading Accent 2" w:uiPriority="71"/>
+    <w:lsdException w:name="Colorful List Accent 2" w:uiPriority="72"/>
+    <w:lsdException w:name="Colorful Grid Accent 2" w:uiPriority="73"/>
+    <w:lsdException w:name="Light Shading Accent 3" w:uiPriority="60"/>
+    <w:lsdException w:name="Light List Accent 3" w:uiPriority="61"/>
+    <w:lsdException w:name="Light Grid Accent 3" w:uiPriority="62"/>
+    <w:lsdException w:name="Medium Shading 1 Accent 3" w:uiPriority="63"/>
+    <w:lsdException w:name="Medium Shading 2 Accent 3" w:uiPriority="64"/>
+    <w:lsdException w:name="Medium List 1 Accent 3" w:uiPriority="65"/>
+    <w:lsdException w:name="Medium List 2 Accent 3" w:uiPriority="66"/>
+    <w:lsdException w:name="Medium Grid 1 Accent 3" w:uiPriority="67"/>
+    <w:lsdException w:name="Medium Grid 2 Accent 3" w:uiPriority="68"/>
+    <w:lsdException w:name="Medium Grid 3 Accent 3" w:uiPriority="69"/>
+    <w:lsdException w:name="Dark List Accent 3" w:uiPriority="70"/>
+    <w:lsdException w:name="Colorful Shading Accent 3" w:uiPriority="71"/>
+    <w:lsdException w:name="Colorful List Accent 3" w:uiPriority="72"/>
+    <w:lsdException w:name="Colorful Grid Accent 3" w:uiPriority="73"/>
+    <w:lsdException w:name="Light Shading Accent 4" w:uiPriority="60"/>
+    <w:lsdException w:name="Light List Accent 4" w:uiPriority="61"/>
+    <w:lsdException w:name="Light Grid Accent 4" w:uiPriority="62"/>
+    <w:lsdException w:name="Medium Shading 1 Accent 4" w:uiPriority="63"/>
+    <w:lsdException w:name="Medium Shading 2 Accent 4" w:uiPriority="64"/>
+    <w:lsdException w:name="Medium List 1 Accent 4" w:uiPriority="65"/>
+    <w:lsdException w:name="Medium List 2 Accent 4" w:uiPriority="66"/>
+    <w:lsdException w:name="Medium Grid 1 Accent 4" w:uiPriority="67"/>
+    <w:lsdException w:name="Medium Grid 2 Accent 4" w:uiPriority="68"/>
+    <w:lsdException w:name="Medium Grid 3 Accent 4" w:uiPriority="69"/>
+    <w:lsdException w:name="Dark List Accent 4" w:uiPriority="70"/>
+    <w:lsdException w:name="Colorful Shading Accent 4" w:uiPriority="71"/>
+    <w:lsdException w:name="Colorful List Accent 4" w:uiPriority="72"/>
+    <w:lsdException w:name="Colorful Grid Accent 4" w:uiPriority="73"/>
+    <w:lsdException w:name="Light Shading Accent 5" w:uiPriority="60"/>
+    <w:lsdException w:name="Light List Accent 5" w:uiPriority="61"/>
+    <w:lsdException w:name="Light Grid Accent 5" w:uiPriority="62"/>
+    <w:lsdException w:name="Medium Shading 1 Accent 5" w:uiPriority="63"/>
+    <w:lsdException w:name="Medium Shading 2 Accent 5" w:uiPriority="64"/>
+    <w:lsdException w:name="Medium List 1 Accent 5" w:uiPriority="65"/>
+    <w:lsdException w:name="Medium List 2 Accent 5" w:uiPriority="66"/>
+    <w:lsdException w:name="Medium Grid 1 Accent 5" w:uiPriority="67"/>
+    <w:lsdException w:name="Medium Grid 2 Accent 5" w:uiPriority="68"/>
+    <w:lsdException w:name="Medium Grid 3 Accent 5" w:uiPriority="69"/>
+    <w:lsdException w:name="Dark List Accent 5" w:uiPriority="70"/>
+    <w:lsdException w:name="Colorful Shading Accent 5" w:uiPriority="71"/>
+    <w:lsdException w:name="Colorful List Accent 5" w:uiPriority="72"/>
+    <w:lsdException w:name="Colorful Grid Accent 5" w:uiPriority="73"/>
+    <w:lsdException w:name="Light Shading Accent 6" w:uiPriority="60"/>
+    <w:lsdException w:name="Light List Accent 6" w:uiPriority="61"/>
+    <w:lsdException w:name="Light Grid Accent 6" w:uiPriority="62"/>
+    <w:lsdException w:name="Medium Shading 1 Accent 6" w:uiPriority="63"/>
+    <w:lsdException w:name="Medium Shading 2 Accent 6" w:uiPriority="64"/>
+    <w:lsdException w:name="Medium List 1 Accent 6" w:uiPriority="65"/>
+    <w:lsdException w:name="Medium List 2 Accent 6" w:uiPriority="66"/>
+    <w:lsdException w:name="Medium Grid 1 Accent 6" w:uiPriority="67"/>
+    <w:lsdException w:name="Medium Grid 2 Accent 6" w:uiPriority="68"/>
+    <w:lsdException w:name="Medium Grid 3 Accent 6" w:uiPriority="69"/>
+    <w:lsdException w:name="Dark List Accent 6" w:uiPriority="70"/>
+    <w:lsdException w:name="Colorful Shading Accent 6" w:uiPriority="71"/>
+    <w:lsdException w:name="Colorful List Accent 6" w:uiPriority="72"/>
+    <w:lsdException w:name="Colorful Grid Accent 6" w:uiPriority="73"/>
+    <w:lsdException w:name="Subtle Emphasis" w:uiPriority="19" w:qFormat="1"/>
+    <w:lsdException w:name="Intense Emphasis" w:uiPriority="21" w:qFormat="1"/>
+    <w:lsdException w:name="Subtle Reference" w:uiPriority="31" w:qFormat="1"/>
+    <w:lsdException w:name="Intense Reference" w:uiPriority="32" w:qFormat="1"/>
+    <w:lsdException w:name="Book Title" w:uiPriority="33" w:qFormat="1"/>
+    <w:lsdException w:name="Bibliography" w:semiHidden="1" w:uiPriority="37" w:unhideWhenUsed="1"/>
+    <w:lsdException w:name="TOC Heading" w:semiHidden="1" w:uiPriority="39" w:unhideWhenUsed="1" w:qFormat="1"/>
+    <w:lsdException w:name="Plain Table 1" w:uiPriority="41"/>
+    <w:lsdException w:name="Plain Table 2" w:uiPriority="42"/>
+    <w:lsdException w:name="Plain Table 3" w:uiPriority="43"/>
+    <w:lsdException w:name="Plain Table 4" w:uiPriority="44"/>
+    <w:lsdException w:name="Plain Table 5" w:uiPriority="45"/>
+    <w:lsdException w:name="Grid Table Light" w:uiPriority="40"/>
+    <w:lsdException w:name="Grid Table 1 Light" w:uiPriority="46"/>
+    <w:lsdException w:name="Grid Table 2" w:uiPriority="47"/>
+    <w:lsdException w:name="Grid Table 3" w:uiPriority="48"/>
+    <w:lsdException w:name="Grid Table 4" w:uiPriority="49"/>
+    <w:lsdException w:name="Grid Table 5 Dark" w:uiPriority="50"/>
+    <w:lsdException w:name="Grid Table 6 Colorful" w:uiPriority="51"/>
+    <w:lsdException w:name="Grid Table 7 Colorful" w:uiPriority="52"/>
+    <w:lsdException w:name="Grid Table 1 Light Accent 1" w:uiPriority="46"/>
+    <w:lsdException w:name="Grid Table 2 Accent 1" w:uiPriority="47"/>
+    <w:lsdException w:name="Grid Table 3 Accent 1" w:uiPriority="48"/>
+    <w:lsdException w:name="Grid Table 4 Accent 1" w:uiPriority="49"/>
+    <w:lsdException w:name="Grid Table 5 Dark Accent 1" w:uiPriority="50"/>
+    <w:lsdException w:name="Grid Table 6 Colorful Accent 1" w:uiPriority="51"/>
+    <w:lsdException w:name="Grid Table 7 Colorful Accent 1" w:uiPriority="52"/>
+    <w:lsdException w:name="Grid Table 1 Light Accent 2" w:uiPriority="46"/>
+    <w:lsdException w:name="Grid Table 2 Accent 2" w:uiPriority="47"/>
+    <w:lsdException w:name="Grid Table 3 Accent 2" w:uiPriority="48"/>
+    <w:lsdException w:name="Grid Table 4 Accent 2" w:uiPriority="49"/>
+    <w:lsdException w:name="Grid Table 5 Dark Accent 2" w:uiPriority="50"/>
+    <w:lsdException w:name="Grid Table 6 Colorful Accent 2" w:uiPriority="51"/>
+    <w:lsdException w:name="Grid Table 7 Colorful Accent 2" w:uiPriority="52"/>
+    <w:lsdException w:name="Grid Table 1 Light Accent 3" w:uiPriority="46"/>
+    <w:lsdException w:name="Grid Table 2 Accent 3" w:uiPriority="47"/>
+    <w:lsdException w:name="Grid Table 3 Accent 3" w:uiPriority="48"/>
+    <w:lsdException w:name="Grid Table 4 Accent 3" w:uiPriority="49"/>
+    <w:lsdException w:name="Grid Table 5 Dark Accent 3" w:uiPriority="50"/>
+    <w:lsdException w:name="Grid Table 6 Colorful Accent 3" w:uiPriority="51"/>
+    <w:lsdException w:name="Grid Table 7 Colorful Accent 3" w:uiPriority="52"/>
+    <w:lsdException w:name="Grid Table 1 Light Accent 4" w:uiPriority="46"/>
+    <w:lsdException w:name="Grid Table 2 Accent 4" w:uiPriority="47"/>
+    <w:lsdException w:name="Grid Table 3 Accent 4" w:uiPriority="48"/>
+    <w:lsdException w:name="Grid Table 4 Accent 4" w:uiPriority="49"/>
+    <w:lsdException w:name="Grid Table 5 Dark Accent 4" w:uiPriority="50"/>
+    <w:lsdException w:name="Grid Table 6 Colorful Accent 4" w:uiPriority="51"/>
+    <w:lsdException w:name="Grid Table 7 Colorful Accent 4" w:uiPriority="52"/>
+    <w:lsdException w:name="Grid Table 1 Light Accent 5" w:uiPriority="46"/>
+    <w:lsdException w:name="Grid Table 2 Accent 5" w:uiPriority="47"/>
+    <w:lsdException w:name="Grid Table 3 Accent 5" w:uiPriority="48"/>
+    <w:lsdException w:name="Grid Table 4 Accent 5" w:uiPriority="49"/>
+    <w:lsdException w:name="Grid Table 5 Dark Accent 5" w:uiPriority="50"/>
+    <w:lsdException w:name="Grid Table 6 Colorful Accent 5" w:uiPriority="51"/>
+    <w:lsdException w:name="Grid Table 7 Colorful Accent 5" w:uiPriority="52"/>
+    <w:lsdException w:name="Grid Table 1 Light Accent 6" w:uiPriority="46"/>
+    <w:lsdException w:name="Grid Table 2 Accent 6" w:uiPriority="47"/>
+    <w:lsdException w:name="Grid Table 3 Accent 6" w:uiPriority="48"/>
+    <w:lsdException w:name="Grid Table 4 Accent 6" w:uiPriority="49"/>
+    <w:lsdException w:name="Grid Table 5 Dark Accent 6" w:uiPriority="50"/>
+    <w:lsdException w:name="Grid Table 6 Colorful Accent 6" w:uiPriority="51"/>
+    <w:lsdException w:name="Grid Table 7 Colorful Accent 6" w:uiPriority="52"/>
+    <w:lsdException w:name="List Table 1 Light" w:uiPriority="46"/>
+    <w:lsdException w:name="List Table 2" w:uiPriority="47"/>
+    <w:lsdException w:name="List Table 3" w:uiPriority="48"/>
+    <w:lsdException w:name="List Table 4" w:uiPriority="49"/>
+    <w:lsdException w:name="List Table 5 Dark" w:uiPriority="50"/>
+    <w:lsdException w:name="List Table 6 Colorful" w:uiPriority="51"/>
+    <w:lsdException w:name="List Table 7 Colorful" w:uiPriority="52"/>
+    <w:lsdException w:name="List Table 1 Light Accent 1" w:uiPriority="46"/>
+    <w:lsdException w:name="List Table 2 Accent 1" w:uiPriority="47"/>
+    <w:lsdException w:name="List Table 3 Accent 1" w:uiPriority="48"/>
+    <w:lsdException w:name="List Table 4 Accent 1" w:uiPriority="49"/>
+    <w:lsdException w:name="List Table 5 Dark Accent 1" w:uiPriority="50"/>
+    <w:lsdException w:name="List Table 6 Colorful Accent 1" w:uiPriority="51"/>
+    <w:lsdException w:name="List Table 7 Colorful Accent 1" w:uiPriority="52"/>
+    <w:lsdException w:name="List Table 1 Light Accent 2" w:uiPriority="46"/>
+    <w:lsdException w:name="List Table 2 Accent 2" w:uiPriority="47"/>
+    <w:lsdException w:name="List Table 3 Accent 2" w:uiPriority="48"/>
+    <w:lsdException w:name="List Table 4 Accent 2" w:uiPriority="49"/>
+    <w:lsdException w:name="List Table 5 Dark Accent 2" w:uiPriority="50"/>
+    <w:lsdException w:name="List Table 6 Colorful Accent 2" w:uiPriority="51"/>
+    <w:lsdException w:name="List Table 7 Colorful Accent 2" w:uiPriority="52"/>
+    <w:lsdException w:name="List Table 1 Light Accent 3" w:uiPriority="46"/>
+    <w:lsdException w:name="List Table 2 Accent 3" w:uiPriority="47"/>
+    <w:lsdException w:name="List Table 3 Accent 3" w:uiPriority="48"/>
+    <w:lsdException w:name="List Table 4 Accent 3" w:uiPriority="49"/>
+    <w:lsdException w:name="List Table 5 Dark Accent 3" w:uiPriority="50"/>
+    <w:lsdException w:name="List Table 6 Colorful Accent 3" w:uiPriority="51"/>
+    <w:lsdException w:name="List Table 7 Colorful Accent 3" w:uiPriority="52"/>
+    <w:lsdException w:name="List Table 1 Light Accent 4" w:uiPriority="46"/>
+    <w:lsdException w:name="List Table 2 Accent 4" w:uiPriority="47"/>
+    <w:lsdException w:name="List Table 3 Accent 4" w:uiPriority="48"/>
+    <w:lsdException w:name="List Table 4 Accent 4" w:uiPriority="49"/>
+    <w:lsdException w:name="List Table 5 Dark Accent 4" w:uiPriority="50"/>
+    <w:lsdException w:name="List Table 6 Colorful Accent 4" w:uiPriority="51"/>
+    <w:lsdException w:name="List Table 7 Colorful Accent 4" w:uiPriority="52"/>
+    <w:lsdException w:name="List Table 1 Light Accent 5" w:uiPriority="46"/>
+    <w:lsdException w:name="List Table 2 Accent 5" w:uiPriority="47"/>
+    <w:lsdException w:name="List Table 3 Accent 5" w:uiPriority="48"/>
+    <w:lsdException w:name="List Table 4 Accent 5" w:uiPriority="49"/>
+    <w:lsdException w:name="List Table 5 Dark Accent 5" w:uiPriority="50"/>
+    <w:lsdException w:name="List Table 6 Colorful Accent 5" w:uiPriority="51"/>
+    <w:lsdException w:name="List Table 7 Colorful Accent 5" w:uiPriority="52"/>
+    <w:lsdException w:name="List Table 1 Light Accent 6" w:uiPriority="46"/>
+    <w:lsdException w:name="List Table 2 Accent 6" w:uiPriority="47"/>
+    <w:lsdException w:name="List Table 3 Accent 6" w:uiPriority="48"/>
+    <w:lsdException w:name="List Table 4 Accent 6" w:uiPriority="49"/>
+    <w:lsdException w:name="List Table 5 Dark Accent 6" w:uiPriority="50"/>
+    <w:lsdException w:name="List Table 6 Colorful Accent 6" w:uiPriority="51"/>
+    <w:lsdException w:name="List Table 7 Colorful Accent 6" w:uiPriority="52"/>
   </w:latentStyles>
   <w:style w:type="paragraph" w:default="1" w:styleId="Normal">
     <w:name w:val="Normal"/>
@@ -2152,7 +2048,7 @@
 </file>
 
 <file path=customXml/itemProps1.xml><?xml version="1.0" encoding="utf-8"?>
-<ds:datastoreItem xmlns:ds="http://schemas.openxmlformats.org/officeDocument/2006/customXml" ds:itemID="{822A1168-9871-48D8-9E13-6C9D6038DC55}">
+<ds:datastoreItem xmlns:ds="http://schemas.openxmlformats.org/officeDocument/2006/customXml" ds:itemID="{8806DDD8-CE4E-44F1-803A-880A4D3CFBFF}">
   <ds:schemaRefs>
     <ds:schemaRef ds:uri="http://schemas.openxmlformats.org/officeDocument/2006/bibliography"/>
   </ds:schemaRefs>

</xml_diff>